<commit_message>
Update Week5_Insurance Industry Case Study.docx
</commit_message>
<xml_diff>
--- a/Week 5/Week5_Insurance Industry Case Study.docx
+++ b/Week 5/Week5_Insurance Industry Case Study.docx
@@ -2,258 +2,1007 @@
 <file path=word/document.xml><?xml version="1.0" encoding="utf-8"?>
 <w:document xmlns:wpc="http://schemas.microsoft.com/office/word/2010/wordprocessingCanvas" xmlns:cx="http://schemas.microsoft.com/office/drawing/2014/chartex" xmlns:cx1="http://schemas.microsoft.com/office/drawing/2015/9/8/chartex" xmlns:cx2="http://schemas.microsoft.com/office/drawing/2015/10/21/chartex" xmlns:cx3="http://schemas.microsoft.com/office/drawing/2016/5/9/chartex" xmlns:cx4="http://schemas.microsoft.com/office/drawing/2016/5/10/chartex" xmlns:cx5="http://schemas.microsoft.com/office/drawing/2016/5/11/chartex" xmlns:cx6="http://schemas.microsoft.com/office/drawing/2016/5/12/chartex" xmlns:cx7="http://schemas.microsoft.com/office/drawing/2016/5/13/chartex" xmlns:cx8="http://schemas.microsoft.com/office/drawing/2016/5/14/chartex" xmlns:mc="http://schemas.openxmlformats.org/markup-compatibility/2006" xmlns:aink="http://schemas.microsoft.com/office/drawing/2016/ink" xmlns:am3d="http://schemas.microsoft.com/office/drawing/2017/model3d" xmlns:o="urn:schemas-microsoft-com:office:office" xmlns:r="http://schemas.openxmlformats.org/officeDocument/2006/relationships" xmlns:m="http://schemas.openxmlformats.org/officeDocument/2006/math" xmlns:v="urn:schemas-microsoft-com:vml" xmlns:wp14="http://schemas.microsoft.com/office/word/2010/wordprocessingDrawing" xmlns:wp="http://schemas.openxmlformats.org/drawingml/2006/wordprocessingDrawing" xmlns:w10="urn:schemas-microsoft-com:office:word" xmlns:w="http://schemas.openxmlformats.org/wordprocessingml/2006/main" xmlns:w14="http://schemas.microsoft.com/office/word/2010/wordml" xmlns:w15="http://schemas.microsoft.com/office/word/2012/wordml" xmlns:w16cex="http://schemas.microsoft.com/office/word/2018/wordml/cex" xmlns:w16cid="http://schemas.microsoft.com/office/word/2016/wordml/cid" xmlns:w16="http://schemas.microsoft.com/office/word/2018/wordml" xmlns:w16sdtdh="http://schemas.microsoft.com/office/word/2020/wordml/sdtdatahash" xmlns:w16se="http://schemas.microsoft.com/office/word/2015/wordml/symex" xmlns:wpg="http://schemas.microsoft.com/office/word/2010/wordprocessingGroup" xmlns:wpi="http://schemas.microsoft.com/office/word/2010/wordprocessingInk" xmlns:wne="http://schemas.microsoft.com/office/word/2006/wordml" xmlns:wps="http://schemas.microsoft.com/office/word/2010/wordprocessingShape" mc:Ignorable="w14 w15 w16se w16cid w16 w16cex w16sdtdh wp14">
   <w:body>
-    <w:p>
-      <w:pPr>
-        <w:pStyle w:val="Heading1"/>
-      </w:pPr>
-      <w:r>
-        <w:t>Insurance Industry Case</w:t>
-      </w:r>
-      <w:r>
-        <w:t xml:space="preserve"> Study</w:t>
-      </w:r>
-    </w:p>
-    <w:p/>
-    <w:p>
-      <w:r>
-        <w:t xml:space="preserve">In the </w:t>
-      </w:r>
-      <w:r>
-        <w:t>Insurance Industry</w:t>
-      </w:r>
-      <w:r>
-        <w:t xml:space="preserve"> case study, a combination of predictive modeling </w:t>
-      </w:r>
-      <w:r>
-        <w:t xml:space="preserve">and </w:t>
-      </w:r>
-      <w:r>
-        <w:t>Exploratory Data Analysis</w:t>
-      </w:r>
-      <w:r>
-        <w:t xml:space="preserve"> </w:t>
-      </w:r>
-      <w:r>
-        <w:t xml:space="preserve">approaches </w:t>
-      </w:r>
-      <w:r>
-        <w:t xml:space="preserve">are going to be </w:t>
-      </w:r>
-      <w:r>
-        <w:t xml:space="preserve">used to improve the efficiency of the </w:t>
-      </w:r>
-      <w:r>
-        <w:t>Insurance Claims</w:t>
-      </w:r>
-      <w:r>
-        <w:t xml:space="preserve"> prediction </w:t>
-      </w:r>
-      <w:r>
-        <w:t>of a large U.S. corporation.</w:t>
-      </w:r>
-      <w:r>
-        <w:t xml:space="preserve"> </w:t>
-      </w:r>
-      <w:r>
-        <w:t xml:space="preserve">Predictive Analytics, on the Insurance Industry, using fictitious company data as a case study. </w:t>
-      </w:r>
-      <w:r>
-        <w:t>We c</w:t>
-      </w:r>
-      <w:r>
-        <w:t xml:space="preserve">an analyze the </w:t>
-      </w:r>
-      <w:r>
-        <w:t xml:space="preserve">Insurance </w:t>
-      </w:r>
-      <w:r>
-        <w:t>company’s list of insured buildings to predict which building will make a claim during the insured period of the building</w:t>
-      </w:r>
-      <w:r>
-        <w:t xml:space="preserve"> and </w:t>
-      </w:r>
-      <w:r>
-        <w:t>How</w:t>
-      </w:r>
-      <w:r>
-        <w:t xml:space="preserve"> we</w:t>
-      </w:r>
-      <w:r>
-        <w:t xml:space="preserve"> can the company leverage this to plan for imminent </w:t>
-      </w:r>
-      <w:r>
-        <w:t>claims and</w:t>
-      </w:r>
-      <w:r>
-        <w:t xml:space="preserve"> taking on new buildings</w:t>
-      </w:r>
-      <w:r>
-        <w:t>.</w:t>
-      </w:r>
-    </w:p>
-    <w:p>
-      <w:r>
-        <w:t>The basic concept of insurance is that one party, the insurer (the party that takes on the risk), will guarantee payment for an uncertain future event. While another party, the insured, pays a smaller premium (amount) to the insurer in exchange for that uncertain future event. Seeing that taking on risks</w:t>
-      </w:r>
-      <w:r>
-        <w:t xml:space="preserve"> is</w:t>
-      </w:r>
-      <w:r>
-        <w:t xml:space="preserve"> the major businesses of insurance companies, having an accurate risk analysis on policies, based on data is crucial to their </w:t>
-      </w:r>
-      <w:r>
-        <w:t>survival.</w:t>
-      </w:r>
-    </w:p>
-    <w:p>
-      <w:r>
-        <w:t xml:space="preserve">Due to earthquake, Flood, Storm, and other issues, we have seen </w:t>
-      </w:r>
-      <w:r>
-        <w:t>an increase in the number of building collapse in Lagos and major cities in Nigeria. Olusola Insurance Company offers a building insurance policy that protects buildings against damages that could be caused by a fire or vandalism, by a flood or storm.</w:t>
-      </w:r>
-    </w:p>
-    <w:p>
-      <w:r>
-        <w:t xml:space="preserve">The problem the </w:t>
-      </w:r>
-      <w:r>
-        <w:t xml:space="preserve">Insurance </w:t>
-      </w:r>
-      <w:r>
-        <w:t xml:space="preserve">company needed to address is this: Could the company </w:t>
-      </w:r>
-      <w:r>
-        <w:t xml:space="preserve">predict the building against damages </w:t>
-      </w:r>
-      <w:r>
-        <w:t xml:space="preserve">of problems transcribed from </w:t>
-      </w:r>
-      <w:r>
-        <w:t>Insurance Claims</w:t>
-      </w:r>
-      <w:r>
-        <w:t xml:space="preserve"> to predict if a part would be needed to resolve the problem.</w:t>
-      </w:r>
-    </w:p>
-    <w:p>
-      <w:r>
-        <w:t xml:space="preserve">Python as a programming language has numerous uses such as </w:t>
-      </w:r>
-      <w:r>
-        <w:t>Machine Learning</w:t>
-      </w:r>
-      <w:r>
-        <w:t xml:space="preserve">, AI, mobile </w:t>
-      </w:r>
-      <w:r>
-        <w:t>applications,</w:t>
-      </w:r>
-      <w:r>
-        <w:t xml:space="preserve"> statistical , </w:t>
-      </w:r>
-      <w:r>
-        <w:t xml:space="preserve">etc. </w:t>
-      </w:r>
-      <w:r>
-        <w:t>As we know</w:t>
-      </w:r>
-      <w:r>
-        <w:t xml:space="preserve">, AI, machine learning, and data analysis/analytics is where it has amassed most of its popularity. </w:t>
-      </w:r>
-      <w:r>
-        <w:t xml:space="preserve">Python contains more </w:t>
-      </w:r>
-      <w:r>
-        <w:t xml:space="preserve">libraries and packages is continually being employed </w:t>
-      </w:r>
-      <w:r>
-        <w:t>which helped to</w:t>
-      </w:r>
-      <w:r>
-        <w:t xml:space="preserve"> solve complex </w:t>
-      </w:r>
-      <w:r>
-        <w:t>industry issues</w:t>
-      </w:r>
-      <w:r>
-        <w:t>, data-driven strategies, risk analysis</w:t>
-      </w:r>
-      <w:r>
-        <w:t xml:space="preserve"> etc.</w:t>
-      </w:r>
-    </w:p>
-    <w:p>
-      <w:r>
-        <w:t>We need to use f</w:t>
-      </w:r>
-      <w:r>
-        <w:t>our main performance metrics used to evaluate the effectiveness of classification models:</w:t>
-      </w:r>
-    </w:p>
-    <w:p>
-      <w:pPr>
-        <w:pStyle w:val="ListParagraph"/>
-        <w:numPr>
-          <w:ilvl w:val="0"/>
-          <w:numId w:val="1"/>
-        </w:numPr>
-      </w:pPr>
-      <w:r>
-        <w:t>Accuracy: test’s ability to correctly predict both classes</w:t>
-      </w:r>
-    </w:p>
-    <w:p>
-      <w:pPr>
-        <w:pStyle w:val="ListParagraph"/>
-        <w:numPr>
-          <w:ilvl w:val="0"/>
-          <w:numId w:val="1"/>
-        </w:numPr>
-      </w:pPr>
-      <w:r>
-        <w:t>Precision: test’s ability to correctly detect positive classes from all predicted positive classes</w:t>
-      </w:r>
-    </w:p>
-    <w:p>
-      <w:pPr>
-        <w:pStyle w:val="ListParagraph"/>
-        <w:numPr>
-          <w:ilvl w:val="0"/>
-          <w:numId w:val="1"/>
-        </w:numPr>
-      </w:pPr>
-      <w:r>
-        <w:t xml:space="preserve">Recall (Sensitivity): test’s ability to correctly detect positive classes from all actual positive </w:t>
-      </w:r>
-      <w:r>
-        <w:t>classes.</w:t>
-      </w:r>
-    </w:p>
-    <w:p>
-      <w:pPr>
-        <w:pStyle w:val="ListParagraph"/>
-        <w:numPr>
-          <w:ilvl w:val="0"/>
-          <w:numId w:val="1"/>
-        </w:numPr>
-      </w:pPr>
-      <w:r>
-        <w:t>F1 Score: harmonic mean of precision and recall</w:t>
-      </w:r>
-    </w:p>
+    <w:sdt>
+      <w:sdtPr>
+        <w:id w:val="1109387436"/>
+        <w:docPartObj>
+          <w:docPartGallery w:val="Table of Contents"/>
+          <w:docPartUnique/>
+        </w:docPartObj>
+      </w:sdtPr>
+      <w:sdtEndPr>
+        <w:rPr>
+          <w:rFonts w:asciiTheme="minorHAnsi" w:eastAsiaTheme="minorHAnsi" w:hAnsiTheme="minorHAnsi" w:cstheme="minorBidi"/>
+          <w:b/>
+          <w:bCs/>
+          <w:noProof/>
+          <w:color w:val="auto"/>
+          <w:sz w:val="22"/>
+          <w:szCs w:val="22"/>
+        </w:rPr>
+      </w:sdtEndPr>
+      <w:sdtContent>
+        <w:p>
+          <w:pPr>
+            <w:pStyle w:val="TOCHeading"/>
+          </w:pPr>
+          <w:r>
+            <w:t>Table of Contents</w:t>
+          </w:r>
+        </w:p>
+        <w:p>
+          <w:pPr>
+            <w:pStyle w:val="TOC2"/>
+            <w:tabs>
+              <w:tab w:val="left" w:pos="660"/>
+              <w:tab w:val="right" w:leader="dot" w:pos="9350"/>
+            </w:tabs>
+            <w:rPr>
+              <w:rFonts w:eastAsiaTheme="minorEastAsia"/>
+              <w:noProof/>
+            </w:rPr>
+          </w:pPr>
+          <w:r>
+            <w:fldChar w:fldCharType="begin"/>
+          </w:r>
+          <w:r>
+            <w:instrText xml:space="preserve"> TOC \o "1-3" \h \z \u </w:instrText>
+          </w:r>
+          <w:r>
+            <w:fldChar w:fldCharType="separate"/>
+          </w:r>
+          <w:hyperlink w:anchor="_Toc69687713" w:history="1">
+            <w:r>
+              <w:rPr>
+                <w:rStyle w:val="Hyperlink"/>
+                <w:noProof/>
+              </w:rPr>
+              <w:t>1.</w:t>
+            </w:r>
+            <w:r>
+              <w:rPr>
+                <w:rFonts w:eastAsiaTheme="minorEastAsia"/>
+                <w:noProof/>
+              </w:rPr>
+              <w:tab/>
+            </w:r>
+            <w:r>
+              <w:rPr>
+                <w:rStyle w:val="Hyperlink"/>
+                <w:noProof/>
+              </w:rPr>
+              <w:t>Introduction</w:t>
+            </w:r>
+            <w:r>
+              <w:rPr>
+                <w:noProof/>
+                <w:webHidden/>
+              </w:rPr>
+              <w:tab/>
+            </w:r>
+            <w:r>
+              <w:rPr>
+                <w:noProof/>
+                <w:webHidden/>
+              </w:rPr>
+              <w:fldChar w:fldCharType="begin"/>
+            </w:r>
+            <w:r>
+              <w:rPr>
+                <w:noProof/>
+                <w:webHidden/>
+              </w:rPr>
+              <w:instrText xml:space="preserve"> PAGEREF _Toc69687713 \h </w:instrText>
+            </w:r>
+            <w:r>
+              <w:rPr>
+                <w:noProof/>
+                <w:webHidden/>
+              </w:rPr>
+            </w:r>
+            <w:r>
+              <w:rPr>
+                <w:noProof/>
+                <w:webHidden/>
+              </w:rPr>
+              <w:fldChar w:fldCharType="separate"/>
+            </w:r>
+            <w:r>
+              <w:rPr>
+                <w:noProof/>
+                <w:webHidden/>
+              </w:rPr>
+              <w:t>2</w:t>
+            </w:r>
+            <w:r>
+              <w:rPr>
+                <w:noProof/>
+                <w:webHidden/>
+              </w:rPr>
+              <w:fldChar w:fldCharType="end"/>
+            </w:r>
+          </w:hyperlink>
+        </w:p>
+        <w:p>
+          <w:pPr>
+            <w:pStyle w:val="TOC2"/>
+            <w:tabs>
+              <w:tab w:val="left" w:pos="660"/>
+              <w:tab w:val="right" w:leader="dot" w:pos="9350"/>
+            </w:tabs>
+            <w:rPr>
+              <w:rFonts w:eastAsiaTheme="minorEastAsia"/>
+              <w:noProof/>
+            </w:rPr>
+          </w:pPr>
+          <w:hyperlink w:anchor="_Toc69687714" w:history="1">
+            <w:r>
+              <w:rPr>
+                <w:rStyle w:val="Hyperlink"/>
+                <w:noProof/>
+              </w:rPr>
+              <w:t>2.</w:t>
+            </w:r>
+            <w:r>
+              <w:rPr>
+                <w:rFonts w:eastAsiaTheme="minorEastAsia"/>
+                <w:noProof/>
+              </w:rPr>
+              <w:tab/>
+            </w:r>
+            <w:r>
+              <w:rPr>
+                <w:rStyle w:val="Hyperlink"/>
+                <w:noProof/>
+              </w:rPr>
+              <w:t>Business Understanding: Defining the Problem</w:t>
+            </w:r>
+            <w:r>
+              <w:rPr>
+                <w:noProof/>
+                <w:webHidden/>
+              </w:rPr>
+              <w:tab/>
+            </w:r>
+            <w:r>
+              <w:rPr>
+                <w:noProof/>
+                <w:webHidden/>
+              </w:rPr>
+              <w:fldChar w:fldCharType="begin"/>
+            </w:r>
+            <w:r>
+              <w:rPr>
+                <w:noProof/>
+                <w:webHidden/>
+              </w:rPr>
+              <w:instrText xml:space="preserve"> PAGEREF _Toc69687714 \h </w:instrText>
+            </w:r>
+            <w:r>
+              <w:rPr>
+                <w:noProof/>
+                <w:webHidden/>
+              </w:rPr>
+            </w:r>
+            <w:r>
+              <w:rPr>
+                <w:noProof/>
+                <w:webHidden/>
+              </w:rPr>
+              <w:fldChar w:fldCharType="separate"/>
+            </w:r>
+            <w:r>
+              <w:rPr>
+                <w:noProof/>
+                <w:webHidden/>
+              </w:rPr>
+              <w:t>2</w:t>
+            </w:r>
+            <w:r>
+              <w:rPr>
+                <w:noProof/>
+                <w:webHidden/>
+              </w:rPr>
+              <w:fldChar w:fldCharType="end"/>
+            </w:r>
+          </w:hyperlink>
+        </w:p>
+        <w:p>
+          <w:pPr>
+            <w:pStyle w:val="TOC3"/>
+            <w:tabs>
+              <w:tab w:val="right" w:leader="dot" w:pos="9350"/>
+            </w:tabs>
+            <w:rPr>
+              <w:rFonts w:eastAsiaTheme="minorEastAsia"/>
+              <w:noProof/>
+            </w:rPr>
+          </w:pPr>
+          <w:hyperlink w:anchor="_Toc69687715" w:history="1">
+            <w:r>
+              <w:rPr>
+                <w:rStyle w:val="Hyperlink"/>
+                <w:noProof/>
+              </w:rPr>
+              <w:t>Defining the Target Variable</w:t>
+            </w:r>
+            <w:r>
+              <w:rPr>
+                <w:noProof/>
+                <w:webHidden/>
+              </w:rPr>
+              <w:tab/>
+            </w:r>
+            <w:r>
+              <w:rPr>
+                <w:noProof/>
+                <w:webHidden/>
+              </w:rPr>
+              <w:fldChar w:fldCharType="begin"/>
+            </w:r>
+            <w:r>
+              <w:rPr>
+                <w:noProof/>
+                <w:webHidden/>
+              </w:rPr>
+              <w:instrText xml:space="preserve"> PAGEREF _Toc69687715 \h </w:instrText>
+            </w:r>
+            <w:r>
+              <w:rPr>
+                <w:noProof/>
+                <w:webHidden/>
+              </w:rPr>
+            </w:r>
+            <w:r>
+              <w:rPr>
+                <w:noProof/>
+                <w:webHidden/>
+              </w:rPr>
+              <w:fldChar w:fldCharType="separate"/>
+            </w:r>
+            <w:r>
+              <w:rPr>
+                <w:noProof/>
+                <w:webHidden/>
+              </w:rPr>
+              <w:t>3</w:t>
+            </w:r>
+            <w:r>
+              <w:rPr>
+                <w:noProof/>
+                <w:webHidden/>
+              </w:rPr>
+              <w:fldChar w:fldCharType="end"/>
+            </w:r>
+          </w:hyperlink>
+        </w:p>
+        <w:p>
+          <w:pPr>
+            <w:pStyle w:val="TOC2"/>
+            <w:tabs>
+              <w:tab w:val="left" w:pos="660"/>
+              <w:tab w:val="right" w:leader="dot" w:pos="9350"/>
+            </w:tabs>
+            <w:rPr>
+              <w:rFonts w:eastAsiaTheme="minorEastAsia"/>
+              <w:noProof/>
+            </w:rPr>
+          </w:pPr>
+          <w:hyperlink w:anchor="_Toc69687716" w:history="1">
+            <w:r>
+              <w:rPr>
+                <w:rStyle w:val="Hyperlink"/>
+                <w:noProof/>
+              </w:rPr>
+              <w:t>3.</w:t>
+            </w:r>
+            <w:r>
+              <w:rPr>
+                <w:rFonts w:eastAsiaTheme="minorEastAsia"/>
+                <w:noProof/>
+              </w:rPr>
+              <w:tab/>
+            </w:r>
+            <w:r>
+              <w:rPr>
+                <w:rStyle w:val="Hyperlink"/>
+                <w:noProof/>
+              </w:rPr>
+              <w:t>Data Understanding</w:t>
+            </w:r>
+            <w:r>
+              <w:rPr>
+                <w:noProof/>
+                <w:webHidden/>
+              </w:rPr>
+              <w:tab/>
+            </w:r>
+            <w:r>
+              <w:rPr>
+                <w:noProof/>
+                <w:webHidden/>
+              </w:rPr>
+              <w:fldChar w:fldCharType="begin"/>
+            </w:r>
+            <w:r>
+              <w:rPr>
+                <w:noProof/>
+                <w:webHidden/>
+              </w:rPr>
+              <w:instrText xml:space="preserve"> PAGEREF _Toc69687716 \h </w:instrText>
+            </w:r>
+            <w:r>
+              <w:rPr>
+                <w:noProof/>
+                <w:webHidden/>
+              </w:rPr>
+            </w:r>
+            <w:r>
+              <w:rPr>
+                <w:noProof/>
+                <w:webHidden/>
+              </w:rPr>
+              <w:fldChar w:fldCharType="separate"/>
+            </w:r>
+            <w:r>
+              <w:rPr>
+                <w:noProof/>
+                <w:webHidden/>
+              </w:rPr>
+              <w:t>3</w:t>
+            </w:r>
+            <w:r>
+              <w:rPr>
+                <w:noProof/>
+                <w:webHidden/>
+              </w:rPr>
+              <w:fldChar w:fldCharType="end"/>
+            </w:r>
+          </w:hyperlink>
+        </w:p>
+        <w:p>
+          <w:pPr>
+            <w:pStyle w:val="TOC2"/>
+            <w:tabs>
+              <w:tab w:val="left" w:pos="660"/>
+              <w:tab w:val="right" w:leader="dot" w:pos="9350"/>
+            </w:tabs>
+            <w:rPr>
+              <w:rFonts w:eastAsiaTheme="minorEastAsia"/>
+              <w:noProof/>
+            </w:rPr>
+          </w:pPr>
+          <w:hyperlink w:anchor="_Toc69687717" w:history="1">
+            <w:r>
+              <w:rPr>
+                <w:rStyle w:val="Hyperlink"/>
+                <w:noProof/>
+              </w:rPr>
+              <w:t>4.</w:t>
+            </w:r>
+            <w:r>
+              <w:rPr>
+                <w:rFonts w:eastAsiaTheme="minorEastAsia"/>
+                <w:noProof/>
+              </w:rPr>
+              <w:tab/>
+            </w:r>
+            <w:r>
+              <w:rPr>
+                <w:rStyle w:val="Hyperlink"/>
+                <w:noProof/>
+              </w:rPr>
+              <w:t>Data Preparation</w:t>
+            </w:r>
+            <w:r>
+              <w:rPr>
+                <w:noProof/>
+                <w:webHidden/>
+              </w:rPr>
+              <w:tab/>
+            </w:r>
+            <w:r>
+              <w:rPr>
+                <w:noProof/>
+                <w:webHidden/>
+              </w:rPr>
+              <w:fldChar w:fldCharType="begin"/>
+            </w:r>
+            <w:r>
+              <w:rPr>
+                <w:noProof/>
+                <w:webHidden/>
+              </w:rPr>
+              <w:instrText xml:space="preserve"> PAGEREF _Toc69687717 \h </w:instrText>
+            </w:r>
+            <w:r>
+              <w:rPr>
+                <w:noProof/>
+                <w:webHidden/>
+              </w:rPr>
+            </w:r>
+            <w:r>
+              <w:rPr>
+                <w:noProof/>
+                <w:webHidden/>
+              </w:rPr>
+              <w:fldChar w:fldCharType="separate"/>
+            </w:r>
+            <w:r>
+              <w:rPr>
+                <w:noProof/>
+                <w:webHidden/>
+              </w:rPr>
+              <w:t>3</w:t>
+            </w:r>
+            <w:r>
+              <w:rPr>
+                <w:noProof/>
+                <w:webHidden/>
+              </w:rPr>
+              <w:fldChar w:fldCharType="end"/>
+            </w:r>
+          </w:hyperlink>
+        </w:p>
+        <w:p>
+          <w:pPr>
+            <w:pStyle w:val="TOC3"/>
+            <w:tabs>
+              <w:tab w:val="right" w:leader="dot" w:pos="9350"/>
+            </w:tabs>
+            <w:rPr>
+              <w:rFonts w:eastAsiaTheme="minorEastAsia"/>
+              <w:noProof/>
+            </w:rPr>
+          </w:pPr>
+          <w:hyperlink w:anchor="_Toc69687718" w:history="1">
+            <w:r>
+              <w:rPr>
+                <w:rStyle w:val="Hyperlink"/>
+                <w:noProof/>
+              </w:rPr>
+              <w:t>Missing Data Imputation</w:t>
+            </w:r>
+            <w:r>
+              <w:rPr>
+                <w:noProof/>
+                <w:webHidden/>
+              </w:rPr>
+              <w:tab/>
+            </w:r>
+            <w:r>
+              <w:rPr>
+                <w:noProof/>
+                <w:webHidden/>
+              </w:rPr>
+              <w:fldChar w:fldCharType="begin"/>
+            </w:r>
+            <w:r>
+              <w:rPr>
+                <w:noProof/>
+                <w:webHidden/>
+              </w:rPr>
+              <w:instrText xml:space="preserve"> PAGEREF _Toc69687718 \h </w:instrText>
+            </w:r>
+            <w:r>
+              <w:rPr>
+                <w:noProof/>
+                <w:webHidden/>
+              </w:rPr>
+            </w:r>
+            <w:r>
+              <w:rPr>
+                <w:noProof/>
+                <w:webHidden/>
+              </w:rPr>
+              <w:fldChar w:fldCharType="separate"/>
+            </w:r>
+            <w:r>
+              <w:rPr>
+                <w:noProof/>
+                <w:webHidden/>
+              </w:rPr>
+              <w:t>4</w:t>
+            </w:r>
+            <w:r>
+              <w:rPr>
+                <w:noProof/>
+                <w:webHidden/>
+              </w:rPr>
+              <w:fldChar w:fldCharType="end"/>
+            </w:r>
+          </w:hyperlink>
+        </w:p>
+        <w:p>
+          <w:pPr>
+            <w:pStyle w:val="TOC3"/>
+            <w:tabs>
+              <w:tab w:val="right" w:leader="dot" w:pos="9350"/>
+            </w:tabs>
+            <w:rPr>
+              <w:rFonts w:eastAsiaTheme="minorEastAsia"/>
+              <w:noProof/>
+            </w:rPr>
+          </w:pPr>
+          <w:hyperlink w:anchor="_Toc69687719" w:history="1">
+            <w:r>
+              <w:rPr>
+                <w:rStyle w:val="Hyperlink"/>
+                <w:noProof/>
+              </w:rPr>
+              <w:t>Exploratory Data Analysis (EDA)</w:t>
+            </w:r>
+            <w:r>
+              <w:rPr>
+                <w:noProof/>
+                <w:webHidden/>
+              </w:rPr>
+              <w:tab/>
+            </w:r>
+            <w:r>
+              <w:rPr>
+                <w:noProof/>
+                <w:webHidden/>
+              </w:rPr>
+              <w:fldChar w:fldCharType="begin"/>
+            </w:r>
+            <w:r>
+              <w:rPr>
+                <w:noProof/>
+                <w:webHidden/>
+              </w:rPr>
+              <w:instrText xml:space="preserve"> PAGEREF _Toc69687719 \h </w:instrText>
+            </w:r>
+            <w:r>
+              <w:rPr>
+                <w:noProof/>
+                <w:webHidden/>
+              </w:rPr>
+            </w:r>
+            <w:r>
+              <w:rPr>
+                <w:noProof/>
+                <w:webHidden/>
+              </w:rPr>
+              <w:fldChar w:fldCharType="separate"/>
+            </w:r>
+            <w:r>
+              <w:rPr>
+                <w:noProof/>
+                <w:webHidden/>
+              </w:rPr>
+              <w:t>5</w:t>
+            </w:r>
+            <w:r>
+              <w:rPr>
+                <w:noProof/>
+                <w:webHidden/>
+              </w:rPr>
+              <w:fldChar w:fldCharType="end"/>
+            </w:r>
+          </w:hyperlink>
+        </w:p>
+        <w:p>
+          <w:pPr>
+            <w:pStyle w:val="TOC2"/>
+            <w:tabs>
+              <w:tab w:val="left" w:pos="660"/>
+              <w:tab w:val="right" w:leader="dot" w:pos="9350"/>
+            </w:tabs>
+            <w:rPr>
+              <w:rFonts w:eastAsiaTheme="minorEastAsia"/>
+              <w:noProof/>
+            </w:rPr>
+          </w:pPr>
+          <w:hyperlink w:anchor="_Toc69687720" w:history="1">
+            <w:r>
+              <w:rPr>
+                <w:rStyle w:val="Hyperlink"/>
+                <w:noProof/>
+              </w:rPr>
+              <w:t>5.</w:t>
+            </w:r>
+            <w:r>
+              <w:rPr>
+                <w:rFonts w:eastAsiaTheme="minorEastAsia"/>
+                <w:noProof/>
+              </w:rPr>
+              <w:tab/>
+            </w:r>
+            <w:r>
+              <w:rPr>
+                <w:rStyle w:val="Hyperlink"/>
+                <w:noProof/>
+              </w:rPr>
+              <w:t>Modeling</w:t>
+            </w:r>
+            <w:r>
+              <w:rPr>
+                <w:noProof/>
+                <w:webHidden/>
+              </w:rPr>
+              <w:tab/>
+            </w:r>
+            <w:r>
+              <w:rPr>
+                <w:noProof/>
+                <w:webHidden/>
+              </w:rPr>
+              <w:fldChar w:fldCharType="begin"/>
+            </w:r>
+            <w:r>
+              <w:rPr>
+                <w:noProof/>
+                <w:webHidden/>
+              </w:rPr>
+              <w:instrText xml:space="preserve"> PAGEREF _Toc69687720 \h </w:instrText>
+            </w:r>
+            <w:r>
+              <w:rPr>
+                <w:noProof/>
+                <w:webHidden/>
+              </w:rPr>
+            </w:r>
+            <w:r>
+              <w:rPr>
+                <w:noProof/>
+                <w:webHidden/>
+              </w:rPr>
+              <w:fldChar w:fldCharType="separate"/>
+            </w:r>
+            <w:r>
+              <w:rPr>
+                <w:noProof/>
+                <w:webHidden/>
+              </w:rPr>
+              <w:t>6</w:t>
+            </w:r>
+            <w:r>
+              <w:rPr>
+                <w:noProof/>
+                <w:webHidden/>
+              </w:rPr>
+              <w:fldChar w:fldCharType="end"/>
+            </w:r>
+          </w:hyperlink>
+        </w:p>
+        <w:p>
+          <w:pPr>
+            <w:pStyle w:val="TOC2"/>
+            <w:tabs>
+              <w:tab w:val="left" w:pos="660"/>
+              <w:tab w:val="right" w:leader="dot" w:pos="9350"/>
+            </w:tabs>
+            <w:rPr>
+              <w:rFonts w:eastAsiaTheme="minorEastAsia"/>
+              <w:noProof/>
+            </w:rPr>
+          </w:pPr>
+          <w:hyperlink w:anchor="_Toc69687721" w:history="1">
+            <w:r>
+              <w:rPr>
+                <w:rStyle w:val="Hyperlink"/>
+                <w:noProof/>
+              </w:rPr>
+              <w:t>6.</w:t>
+            </w:r>
+            <w:r>
+              <w:rPr>
+                <w:rFonts w:eastAsiaTheme="minorEastAsia"/>
+                <w:noProof/>
+              </w:rPr>
+              <w:tab/>
+            </w:r>
+            <w:r>
+              <w:rPr>
+                <w:rStyle w:val="Hyperlink"/>
+                <w:noProof/>
+              </w:rPr>
+              <w:t>Deployment</w:t>
+            </w:r>
+            <w:r>
+              <w:rPr>
+                <w:noProof/>
+                <w:webHidden/>
+              </w:rPr>
+              <w:tab/>
+            </w:r>
+            <w:r>
+              <w:rPr>
+                <w:noProof/>
+                <w:webHidden/>
+              </w:rPr>
+              <w:fldChar w:fldCharType="begin"/>
+            </w:r>
+            <w:r>
+              <w:rPr>
+                <w:noProof/>
+                <w:webHidden/>
+              </w:rPr>
+              <w:instrText xml:space="preserve"> PAGEREF _Toc69687721 \h </w:instrText>
+            </w:r>
+            <w:r>
+              <w:rPr>
+                <w:noProof/>
+                <w:webHidden/>
+              </w:rPr>
+            </w:r>
+            <w:r>
+              <w:rPr>
+                <w:noProof/>
+                <w:webHidden/>
+              </w:rPr>
+              <w:fldChar w:fldCharType="separate"/>
+            </w:r>
+            <w:r>
+              <w:rPr>
+                <w:noProof/>
+                <w:webHidden/>
+              </w:rPr>
+              <w:t>7</w:t>
+            </w:r>
+            <w:r>
+              <w:rPr>
+                <w:noProof/>
+                <w:webHidden/>
+              </w:rPr>
+              <w:fldChar w:fldCharType="end"/>
+            </w:r>
+          </w:hyperlink>
+        </w:p>
+        <w:p>
+          <w:pPr>
+            <w:pStyle w:val="TOC2"/>
+            <w:tabs>
+              <w:tab w:val="left" w:pos="660"/>
+              <w:tab w:val="right" w:leader="dot" w:pos="9350"/>
+            </w:tabs>
+            <w:rPr>
+              <w:rFonts w:eastAsiaTheme="minorEastAsia"/>
+              <w:noProof/>
+            </w:rPr>
+          </w:pPr>
+          <w:hyperlink w:anchor="_Toc69687722" w:history="1">
+            <w:r>
+              <w:rPr>
+                <w:rStyle w:val="Hyperlink"/>
+                <w:noProof/>
+              </w:rPr>
+              <w:t>7.</w:t>
+            </w:r>
+            <w:r>
+              <w:rPr>
+                <w:rFonts w:eastAsiaTheme="minorEastAsia"/>
+                <w:noProof/>
+              </w:rPr>
+              <w:tab/>
+            </w:r>
+            <w:r>
+              <w:rPr>
+                <w:rStyle w:val="Hyperlink"/>
+                <w:noProof/>
+              </w:rPr>
+              <w:t>References</w:t>
+            </w:r>
+            <w:r>
+              <w:rPr>
+                <w:noProof/>
+                <w:webHidden/>
+              </w:rPr>
+              <w:tab/>
+            </w:r>
+            <w:r>
+              <w:rPr>
+                <w:noProof/>
+                <w:webHidden/>
+              </w:rPr>
+              <w:fldChar w:fldCharType="begin"/>
+            </w:r>
+            <w:r>
+              <w:rPr>
+                <w:noProof/>
+                <w:webHidden/>
+              </w:rPr>
+              <w:instrText xml:space="preserve"> PAGEREF _Toc69687722 \h </w:instrText>
+            </w:r>
+            <w:r>
+              <w:rPr>
+                <w:noProof/>
+                <w:webHidden/>
+              </w:rPr>
+            </w:r>
+            <w:r>
+              <w:rPr>
+                <w:noProof/>
+                <w:webHidden/>
+              </w:rPr>
+              <w:fldChar w:fldCharType="separate"/>
+            </w:r>
+            <w:r>
+              <w:rPr>
+                <w:noProof/>
+                <w:webHidden/>
+              </w:rPr>
+              <w:t>8</w:t>
+            </w:r>
+            <w:r>
+              <w:rPr>
+                <w:noProof/>
+                <w:webHidden/>
+              </w:rPr>
+              <w:fldChar w:fldCharType="end"/>
+            </w:r>
+          </w:hyperlink>
+        </w:p>
+        <w:p>
+          <w:r>
+            <w:rPr>
+              <w:b/>
+              <w:bCs/>
+              <w:noProof/>
+            </w:rPr>
+            <w:fldChar w:fldCharType="end"/>
+          </w:r>
+        </w:p>
+      </w:sdtContent>
+    </w:sdt>
     <w:p/>
     <w:p/>
     <w:p/>
     <w:p/>
+    <w:p/>
+    <w:p/>
+    <w:p/>
+    <w:p/>
+    <w:p/>
+    <w:p/>
+    <w:p/>
+    <w:p/>
+    <w:p/>
+    <w:p/>
+    <w:p/>
+    <w:p/>
+    <w:p/>
+    <w:p/>
     <w:p>
       <w:pPr>
         <w:pStyle w:val="Heading2"/>
-      </w:pPr>
+        <w:numPr>
+          <w:ilvl w:val="0"/>
+          <w:numId w:val="17"/>
+        </w:numPr>
+      </w:pPr>
+      <w:bookmarkStart w:id="0" w:name="_Toc69687713"/>
       <w:r>
         <w:lastRenderedPageBreak/>
+        <w:t>Introduction</w:t>
+      </w:r>
+      <w:bookmarkEnd w:id="0"/>
+    </w:p>
+    <w:p/>
+    <w:p>
+      <w:r>
+        <w:t xml:space="preserve">In the Insurance Industry case study, a combination of predictive modeling and </w:t>
+      </w:r>
+      <w:r>
+        <w:t xml:space="preserve">Exploratory Data Analysis </w:t>
+      </w:r>
+      <w:r>
+        <w:t xml:space="preserve">approaches are going to be used to improve the efficiency of the Insurance Claims prediction of a large U.S. corporation. </w:t>
+      </w:r>
+      <w:r>
+        <w:t xml:space="preserve">Predictive Analytics, on the Insurance Industry, using fictitious company data as a case study. </w:t>
+      </w:r>
+      <w:r>
+        <w:t>We c</w:t>
+      </w:r>
+      <w:r>
+        <w:t xml:space="preserve">an analyze the </w:t>
+      </w:r>
+      <w:r>
+        <w:t xml:space="preserve">Insurance </w:t>
+      </w:r>
+      <w:r>
+        <w:t>company’s list of insured buildings to predict which building will make a claim during the insured period of the building</w:t>
+      </w:r>
+      <w:r>
+        <w:t xml:space="preserve"> and </w:t>
+      </w:r>
+      <w:r>
+        <w:t>How</w:t>
+      </w:r>
+      <w:r>
+        <w:t xml:space="preserve"> we</w:t>
+      </w:r>
+      <w:r>
+        <w:t xml:space="preserve"> can the company leverage this to plan for imminent claims and taking on new buildings</w:t>
+      </w:r>
+      <w:r>
+        <w:t>.</w:t>
+      </w:r>
+    </w:p>
+    <w:p>
+      <w:r>
+        <w:t>The basic concept of insurance is that one party, the insurer (the party that takes on the risk), will guarantee payment for an uncertain future event. While another party, the insured, pays a smaller premium (amount) to the insurer in exchange for that uncertain future event. Seeing that taking on risks</w:t>
+      </w:r>
+      <w:r>
+        <w:t xml:space="preserve"> is</w:t>
+      </w:r>
+      <w:r>
+        <w:t xml:space="preserve"> the major businesses of insurance companies, having an accurate risk analysis on policies, based on data is crucial to their survival.</w:t>
+      </w:r>
+    </w:p>
+    <w:p>
+      <w:r>
+        <w:t xml:space="preserve">Due to earthquake, Flood, Storm, and other issues, we have seen </w:t>
+      </w:r>
+      <w:r>
+        <w:t>an increase in the number of building collapse in Lagos and major cities in Nigeria. Olusola Insurance Company offers a building insurance policy that protects buildings against damages that could be caused by a fire or vandalism, by a flood or storm.</w:t>
+      </w:r>
+    </w:p>
+    <w:p>
+      <w:r>
+        <w:t>The problem the Insurance company needed to address is this: Could the company predict the building against damages of problems transcribed from Insurance Claims to predict if a part would be needed to resolve the problem.</w:t>
+      </w:r>
+    </w:p>
+    <w:p>
+      <w:r>
+        <w:t xml:space="preserve">Python as a programming language has numerous uses such as </w:t>
+      </w:r>
+      <w:r>
+        <w:t>Machine Learning</w:t>
+      </w:r>
+      <w:r>
+        <w:t>, AI, mobile applications,</w:t>
+      </w:r>
+      <w:r>
+        <w:t xml:space="preserve"> statistical , </w:t>
+      </w:r>
+      <w:r>
+        <w:t xml:space="preserve">etc. </w:t>
+      </w:r>
+      <w:r>
+        <w:t>As we know</w:t>
+      </w:r>
+      <w:r>
+        <w:t xml:space="preserve">, AI, machine learning, and data analysis/analytics is where it has amassed most of its popularity. </w:t>
+      </w:r>
+      <w:r>
+        <w:t xml:space="preserve">Python contains more </w:t>
+      </w:r>
+      <w:r>
+        <w:t xml:space="preserve">libraries and packages is continually being employed </w:t>
+      </w:r>
+      <w:r>
+        <w:t>which helped to</w:t>
+      </w:r>
+      <w:r>
+        <w:t xml:space="preserve"> solve complex </w:t>
+      </w:r>
+      <w:r>
+        <w:t>industry issues</w:t>
+      </w:r>
+      <w:r>
+        <w:t>, data-driven strategies, risk analysis</w:t>
+      </w:r>
+      <w:r>
+        <w:t xml:space="preserve"> etc.</w:t>
+      </w:r>
+    </w:p>
+    <w:p/>
+    <w:p>
+      <w:pPr>
+        <w:pStyle w:val="Heading2"/>
+        <w:numPr>
+          <w:ilvl w:val="0"/>
+          <w:numId w:val="17"/>
+        </w:numPr>
+      </w:pPr>
+      <w:bookmarkStart w:id="1" w:name="_Toc69687714"/>
+      <w:r>
         <w:t>Business Understanding: Defining the Problem</w:t>
       </w:r>
+      <w:bookmarkEnd w:id="1"/>
     </w:p>
     <w:p/>
     <w:p>
@@ -285,46 +1034,22 @@
         <w:t>an insurance claim during a certain period or not</w:t>
       </w:r>
       <w:r>
-        <w:t>. P</w:t>
-      </w:r>
-      <w:r>
-        <w:t>redict the building</w:t>
-      </w:r>
-      <w:r>
-        <w:t>s</w:t>
-      </w:r>
-      <w:r>
-        <w:t xml:space="preserve"> against damages related to the </w:t>
-      </w:r>
-      <w:r>
-        <w:t>building which are insured in Company and we</w:t>
-      </w:r>
-      <w:r>
-        <w:t xml:space="preserve"> can </w:t>
-      </w:r>
-      <w:r>
-        <w:t>e</w:t>
-      </w:r>
-      <w:r>
-        <w:t xml:space="preserve">valuate how they can </w:t>
-      </w:r>
-      <w:r>
-        <w:t>predict the building damages actively and prepare for the business model and plans.</w:t>
-      </w:r>
-      <w:r>
-        <w:t xml:space="preserve"> We</w:t>
-      </w:r>
-      <w:r>
-        <w:t xml:space="preserve"> will have to predict the probability of having at least one claim over the insured period of the building.</w:t>
+        <w:t>. Predict the buildings against damages related to the building which are insured in Company and we can evaluate how they can predict the building damages actively and prepare for the business model and plans.</w:t>
+      </w:r>
+      <w:r>
+        <w:t xml:space="preserve"> We will have to predict the probability of having at least one claim over the insured period of the building.</w:t>
       </w:r>
     </w:p>
     <w:p>
       <w:pPr>
         <w:pStyle w:val="Heading3"/>
       </w:pPr>
-      <w:r>
+      <w:bookmarkStart w:id="2" w:name="_Toc69687715"/>
+      <w:r>
+        <w:lastRenderedPageBreak/>
         <w:t>Defining the Target Variable</w:t>
       </w:r>
+      <w:bookmarkEnd w:id="2"/>
     </w:p>
     <w:p>
       <w:r>
@@ -335,10 +1060,16 @@
     <w:p>
       <w:pPr>
         <w:pStyle w:val="Heading2"/>
-      </w:pPr>
+        <w:numPr>
+          <w:ilvl w:val="0"/>
+          <w:numId w:val="17"/>
+        </w:numPr>
+      </w:pPr>
+      <w:bookmarkStart w:id="3" w:name="_Toc69687716"/>
       <w:r>
         <w:t>Data Understanding</w:t>
       </w:r>
+      <w:bookmarkEnd w:id="3"/>
     </w:p>
     <w:p>
       <w:r>
@@ -1376,34 +2107,35 @@
     </w:tbl>
     <w:p>
       <w:pPr>
-        <w:spacing w:line="480" w:lineRule="auto"/>
-      </w:pPr>
-      <w:r>
-        <w:lastRenderedPageBreak/>
+        <w:pStyle w:val="Heading2"/>
+      </w:pPr>
+    </w:p>
+    <w:p>
+      <w:pPr>
+        <w:pStyle w:val="Heading2"/>
+        <w:numPr>
+          <w:ilvl w:val="0"/>
+          <w:numId w:val="17"/>
+        </w:numPr>
+      </w:pPr>
+      <w:bookmarkStart w:id="4" w:name="_Toc69687717"/>
+      <w:r>
         <w:t>Data Preparation</w:t>
       </w:r>
+      <w:bookmarkEnd w:id="4"/>
     </w:p>
     <w:p>
       <w:r>
         <w:t xml:space="preserve">Based on the reading, </w:t>
       </w:r>
       <w:r>
-        <w:t>“</w:t>
-      </w:r>
-      <w:r>
-        <w:t>data scientists usually spend 70% of the project time here, preprocessing and exploring the data</w:t>
-      </w:r>
-      <w:r>
-        <w:t xml:space="preserve">”. So, the Data Preparation is important for </w:t>
+        <w:t xml:space="preserve">“data scientists usually spend 70% of the project time here, preprocessing and exploring the data”. So, the Data Preparation is important for </w:t>
       </w:r>
       <w:r>
         <w:t xml:space="preserve">predictive analytics project. In the Case Study project, </w:t>
       </w:r>
       <w:r>
-        <w:t>we</w:t>
-      </w:r>
-      <w:r>
-        <w:t xml:space="preserve"> </w:t>
+        <w:t xml:space="preserve">we </w:t>
       </w:r>
       <w:r>
         <w:t xml:space="preserve">need to </w:t>
@@ -1458,6 +2190,10 @@
       <w:pPr>
         <w:spacing w:line="480" w:lineRule="auto"/>
       </w:pPr>
+      <w:r>
+        <w:lastRenderedPageBreak/>
+        <w:t>Verify the Null values, these missing values impact the model. Hence, we need to treat these missing data.</w:t>
+      </w:r>
     </w:p>
     <w:p>
       <w:pPr>
@@ -1469,60 +2205,558 @@
         <w:spacing w:line="480" w:lineRule="auto"/>
       </w:pPr>
       <w:r>
+        <w:rPr>
+          <w:noProof/>
+        </w:rPr>
+        <w:drawing>
+          <wp:inline distT="0" distB="0" distL="0" distR="0" wp14:anchorId="042E87A6" wp14:editId="0816AA79">
+            <wp:extent cx="4819650" cy="3562350"/>
+            <wp:effectExtent l="0" t="0" r="0" b="0"/>
+            <wp:docPr id="1" name="Picture 1"/>
+            <wp:cNvGraphicFramePr>
+              <a:graphicFrameLocks xmlns:a="http://schemas.openxmlformats.org/drawingml/2006/main" noChangeAspect="1"/>
+            </wp:cNvGraphicFramePr>
+            <a:graphic xmlns:a="http://schemas.openxmlformats.org/drawingml/2006/main">
+              <a:graphicData uri="http://schemas.openxmlformats.org/drawingml/2006/picture">
+                <pic:pic xmlns:pic="http://schemas.openxmlformats.org/drawingml/2006/picture">
+                  <pic:nvPicPr>
+                    <pic:cNvPr id="1" name=""/>
+                    <pic:cNvPicPr/>
+                  </pic:nvPicPr>
+                  <pic:blipFill>
+                    <a:blip r:embed="rId8"/>
+                    <a:stretch>
+                      <a:fillRect/>
+                    </a:stretch>
+                  </pic:blipFill>
+                  <pic:spPr>
+                    <a:xfrm>
+                      <a:off x="0" y="0"/>
+                      <a:ext cx="4819650" cy="3562350"/>
+                    </a:xfrm>
+                    <a:prstGeom prst="rect">
+                      <a:avLst/>
+                    </a:prstGeom>
+                  </pic:spPr>
+                </pic:pic>
+              </a:graphicData>
+            </a:graphic>
+          </wp:inline>
+        </w:drawing>
+      </w:r>
+    </w:p>
+    <w:p>
+      <w:pPr>
+        <w:spacing w:line="480" w:lineRule="auto"/>
+      </w:pPr>
+    </w:p>
+    <w:p>
+      <w:pPr>
+        <w:spacing w:line="480" w:lineRule="auto"/>
+      </w:pPr>
+    </w:p>
+    <w:p>
+      <w:pPr>
+        <w:pStyle w:val="Heading3"/>
+      </w:pPr>
+      <w:bookmarkStart w:id="5" w:name="_Toc69687718"/>
+      <w:r>
         <w:t>Missing Data Imputation</w:t>
       </w:r>
-    </w:p>
+      <w:bookmarkEnd w:id="5"/>
+    </w:p>
+    <w:p/>
     <w:p>
       <w:pPr>
         <w:spacing w:line="480" w:lineRule="auto"/>
       </w:pPr>
+      <w:r>
+        <w:t xml:space="preserve">As we know, If </w:t>
+      </w:r>
+      <w:r>
+        <w:t>the variables are treated as continuous or ordinal, leaving these as 0 communicates to the algorithms that 0 is the best answer</w:t>
+      </w:r>
+      <w:r>
+        <w:t xml:space="preserve"> and if</w:t>
+      </w:r>
+      <w:r>
+        <w:t xml:space="preserve"> the data were treated as categorical, these could be left as the value 0</w:t>
+      </w:r>
+      <w:r>
+        <w:t>.</w:t>
+      </w:r>
     </w:p>
     <w:p>
       <w:pPr>
         <w:spacing w:line="480" w:lineRule="auto"/>
       </w:pPr>
+    </w:p>
+    <w:p>
+      <w:pPr>
+        <w:pStyle w:val="Heading3"/>
+        <w:rPr>
+          <w:rFonts w:eastAsiaTheme="minorHAnsi"/>
+        </w:rPr>
+      </w:pPr>
+      <w:bookmarkStart w:id="6" w:name="_Toc69687719"/>
+      <w:r>
+        <w:rPr>
+          <w:rFonts w:eastAsiaTheme="minorHAnsi"/>
+        </w:rPr>
+        <w:lastRenderedPageBreak/>
+        <w:t>Exploratory Data Analysis (EDA)</w:t>
+      </w:r>
+      <w:bookmarkEnd w:id="6"/>
+    </w:p>
+    <w:p/>
+    <w:p>
+      <w:pPr>
+        <w:spacing w:line="480" w:lineRule="auto"/>
+      </w:pPr>
+      <w:r>
+        <w:t xml:space="preserve">We need to perform </w:t>
+      </w:r>
+      <w:r>
+        <w:t xml:space="preserve">EDA </w:t>
+      </w:r>
+      <w:r>
+        <w:t xml:space="preserve">and that data needs to be </w:t>
+      </w:r>
+      <w:r>
+        <w:t>cleaned to gain insights that may be useful in improving the performance of our model.</w:t>
+      </w:r>
+      <w:r>
+        <w:t xml:space="preserve"> Few of the EDA as follows</w:t>
+      </w:r>
+    </w:p>
+    <w:p>
+      <w:pPr>
+        <w:pStyle w:val="ListParagraph"/>
+        <w:numPr>
+          <w:ilvl w:val="0"/>
+          <w:numId w:val="5"/>
+        </w:numPr>
+      </w:pPr>
+      <w:r>
+        <w:t>Filling missing information (</w:t>
+      </w:r>
+      <w:r>
+        <w:t>Null / NA values</w:t>
+      </w:r>
+      <w:r>
+        <w:t>)</w:t>
+      </w:r>
+    </w:p>
+    <w:p>
+      <w:pPr>
+        <w:pStyle w:val="ListParagraph"/>
+        <w:numPr>
+          <w:ilvl w:val="0"/>
+          <w:numId w:val="5"/>
+        </w:numPr>
+      </w:pPr>
+      <w:r>
+        <w:t>Encoding of categorical variables</w:t>
+      </w:r>
+    </w:p>
+    <w:p>
+      <w:pPr>
+        <w:pStyle w:val="ListParagraph"/>
+        <w:numPr>
+          <w:ilvl w:val="0"/>
+          <w:numId w:val="5"/>
+        </w:numPr>
+        <w:spacing w:line="480" w:lineRule="auto"/>
+      </w:pPr>
+      <w:r>
+        <w:t xml:space="preserve">Dropping of features (or columns) </w:t>
+      </w:r>
+    </w:p>
+    <w:p>
+      <w:pPr>
+        <w:spacing w:line="480" w:lineRule="auto"/>
+      </w:pPr>
+      <w:r>
+        <w:t>Visualization used to show behavior of data and explains insight of data. The below BAR chart shows that Residential building is having more settlement</w:t>
+      </w:r>
+      <w:r>
+        <w:t>.</w:t>
+      </w:r>
+    </w:p>
+    <w:p>
+      <w:pPr>
+        <w:spacing w:line="480" w:lineRule="auto"/>
+      </w:pPr>
+    </w:p>
+    <w:p>
+      <w:pPr>
+        <w:spacing w:line="480" w:lineRule="auto"/>
+      </w:pPr>
+      <w:r>
+        <w:rPr>
+          <w:noProof/>
+        </w:rPr>
+        <w:drawing>
+          <wp:inline distT="0" distB="0" distL="0" distR="0" wp14:anchorId="403BD516" wp14:editId="22B26BCE">
+            <wp:extent cx="4541520" cy="2979925"/>
+            <wp:effectExtent l="0" t="0" r="0" b="0"/>
+            <wp:docPr id="2" name="Picture 2"/>
+            <wp:cNvGraphicFramePr>
+              <a:graphicFrameLocks xmlns:a="http://schemas.openxmlformats.org/drawingml/2006/main" noChangeAspect="1"/>
+            </wp:cNvGraphicFramePr>
+            <a:graphic xmlns:a="http://schemas.openxmlformats.org/drawingml/2006/main">
+              <a:graphicData uri="http://schemas.openxmlformats.org/drawingml/2006/picture">
+                <pic:pic xmlns:pic="http://schemas.openxmlformats.org/drawingml/2006/picture">
+                  <pic:nvPicPr>
+                    <pic:cNvPr id="0" name="Picture 1"/>
+                    <pic:cNvPicPr>
+                      <a:picLocks noChangeAspect="1" noChangeArrowheads="1"/>
+                    </pic:cNvPicPr>
+                  </pic:nvPicPr>
+                  <pic:blipFill>
+                    <a:blip r:embed="rId9">
+                      <a:extLst>
+                        <a:ext uri="{28A0092B-C50C-407E-A947-70E740481C1C}">
+                          <a14:useLocalDpi xmlns:a14="http://schemas.microsoft.com/office/drawing/2010/main" val="0"/>
+                        </a:ext>
+                      </a:extLst>
+                    </a:blip>
+                    <a:srcRect/>
+                    <a:stretch>
+                      <a:fillRect/>
+                    </a:stretch>
+                  </pic:blipFill>
+                  <pic:spPr bwMode="auto">
+                    <a:xfrm>
+                      <a:off x="0" y="0"/>
+                      <a:ext cx="4645203" cy="3047957"/>
+                    </a:xfrm>
+                    <a:prstGeom prst="rect">
+                      <a:avLst/>
+                    </a:prstGeom>
+                    <a:noFill/>
+                    <a:ln>
+                      <a:noFill/>
+                    </a:ln>
+                  </pic:spPr>
+                </pic:pic>
+              </a:graphicData>
+            </a:graphic>
+          </wp:inline>
+        </w:drawing>
+      </w:r>
+    </w:p>
+    <w:p>
+      <w:pPr>
+        <w:spacing w:line="480" w:lineRule="auto"/>
+      </w:pPr>
+      <w:r>
+        <w:t>D</w:t>
+      </w:r>
+      <w:r>
+        <w:t xml:space="preserve">ate wise policy shown. More Policies were purchased in the year of </w:t>
+      </w:r>
+      <w:r>
+        <w:t>2012 and 2015/2016 were less policies sold.</w:t>
+      </w:r>
+    </w:p>
+    <w:p>
+      <w:pPr>
+        <w:spacing w:line="480" w:lineRule="auto"/>
+      </w:pPr>
+      <w:r>
+        <w:rPr>
+          <w:noProof/>
+        </w:rPr>
+        <w:lastRenderedPageBreak/>
+        <w:drawing>
+          <wp:inline distT="0" distB="0" distL="0" distR="0" wp14:anchorId="183818E3" wp14:editId="7F1D717C">
+            <wp:extent cx="4285261" cy="2811780"/>
+            <wp:effectExtent l="0" t="0" r="1270" b="7620"/>
+            <wp:docPr id="5" name="Picture 5"/>
+            <wp:cNvGraphicFramePr>
+              <a:graphicFrameLocks xmlns:a="http://schemas.openxmlformats.org/drawingml/2006/main" noChangeAspect="1"/>
+            </wp:cNvGraphicFramePr>
+            <a:graphic xmlns:a="http://schemas.openxmlformats.org/drawingml/2006/main">
+              <a:graphicData uri="http://schemas.openxmlformats.org/drawingml/2006/picture">
+                <pic:pic xmlns:pic="http://schemas.openxmlformats.org/drawingml/2006/picture">
+                  <pic:nvPicPr>
+                    <pic:cNvPr id="0" name="Picture 7"/>
+                    <pic:cNvPicPr>
+                      <a:picLocks noChangeAspect="1" noChangeArrowheads="1"/>
+                    </pic:cNvPicPr>
+                  </pic:nvPicPr>
+                  <pic:blipFill>
+                    <a:blip r:embed="rId10">
+                      <a:extLst>
+                        <a:ext uri="{28A0092B-C50C-407E-A947-70E740481C1C}">
+                          <a14:useLocalDpi xmlns:a14="http://schemas.microsoft.com/office/drawing/2010/main" val="0"/>
+                        </a:ext>
+                      </a:extLst>
+                    </a:blip>
+                    <a:srcRect/>
+                    <a:stretch>
+                      <a:fillRect/>
+                    </a:stretch>
+                  </pic:blipFill>
+                  <pic:spPr bwMode="auto">
+                    <a:xfrm>
+                      <a:off x="0" y="0"/>
+                      <a:ext cx="4322064" cy="2835929"/>
+                    </a:xfrm>
+                    <a:prstGeom prst="rect">
+                      <a:avLst/>
+                    </a:prstGeom>
+                    <a:noFill/>
+                    <a:ln>
+                      <a:noFill/>
+                    </a:ln>
+                  </pic:spPr>
+                </pic:pic>
+              </a:graphicData>
+            </a:graphic>
+          </wp:inline>
+        </w:drawing>
+      </w:r>
+    </w:p>
+    <w:p>
+      <w:pPr>
+        <w:pStyle w:val="Heading2"/>
+        <w:numPr>
+          <w:ilvl w:val="0"/>
+          <w:numId w:val="17"/>
+        </w:numPr>
+      </w:pPr>
+      <w:bookmarkStart w:id="7" w:name="_Toc69687720"/>
       <w:r>
         <w:t>Modeling</w:t>
       </w:r>
+      <w:bookmarkEnd w:id="7"/>
     </w:p>
     <w:p>
       <w:pPr>
         <w:spacing w:line="480" w:lineRule="auto"/>
       </w:pPr>
+      <w:r>
+        <w:t xml:space="preserve">As we know, </w:t>
+      </w:r>
+      <w:r>
+        <w:t>Logistic Regression is a Machine Learning classification algorithm that is used to predict the probability</w:t>
+      </w:r>
+      <w:r>
+        <w:t xml:space="preserve"> </w:t>
+      </w:r>
+      <w:r>
+        <w:t>of a categorical dependent variable.</w:t>
+      </w:r>
+      <w:r>
+        <w:t xml:space="preserve"> </w:t>
+      </w:r>
+      <w:r>
+        <w:t>In logistic regression, the dependent variable is a binary variable that contains data coded as 1 (yes, success, etc.) or 0 (no, failure, etc.).</w:t>
+      </w:r>
+      <w:r>
+        <w:t xml:space="preserve"> Hence in our Case Study we can use Logistic Regression methods to predict the outcome claim as 1 or 0 and the data of this case study as categorical data.</w:t>
+      </w:r>
+    </w:p>
+    <w:p>
+      <w:pPr>
+        <w:pStyle w:val="ListParagraph"/>
+        <w:numPr>
+          <w:ilvl w:val="0"/>
+          <w:numId w:val="12"/>
+        </w:numPr>
+        <w:shd w:val="clear" w:color="auto" w:fill="FFFFFF"/>
+        <w:spacing w:before="480" w:after="0" w:line="480" w:lineRule="atLeast"/>
+      </w:pPr>
+      <w:r>
+        <w:t xml:space="preserve">Importing the necessary libraries needed -  </w:t>
+      </w:r>
+    </w:p>
+    <w:p>
+      <w:pPr>
+        <w:pStyle w:val="ListParagraph"/>
+        <w:shd w:val="clear" w:color="auto" w:fill="FFFFFF"/>
+        <w:spacing w:before="480" w:after="0" w:line="480" w:lineRule="atLeast"/>
+        <w:ind w:firstLine="720"/>
+      </w:pPr>
+      <w:r>
+        <w:t>from sklearn.linear_model import LogisticRegression</w:t>
+      </w:r>
+    </w:p>
+    <w:p>
+      <w:pPr>
+        <w:pStyle w:val="ListParagraph"/>
+        <w:numPr>
+          <w:ilvl w:val="0"/>
+          <w:numId w:val="12"/>
+        </w:numPr>
+        <w:shd w:val="clear" w:color="auto" w:fill="FFFFFF"/>
+        <w:spacing w:before="480" w:after="0" w:line="480" w:lineRule="atLeast"/>
+      </w:pPr>
+      <w:r>
+        <w:t xml:space="preserve">Encoding our data </w:t>
+      </w:r>
+      <w:r>
+        <w:t>–</w:t>
+      </w:r>
+      <w:r>
+        <w:t xml:space="preserve"> </w:t>
+      </w:r>
+    </w:p>
+    <w:p>
+      <w:pPr>
+        <w:pStyle w:val="ListParagraph"/>
+        <w:shd w:val="clear" w:color="auto" w:fill="FFFFFF"/>
+        <w:spacing w:before="480" w:after="0" w:line="480" w:lineRule="atLeast"/>
+        <w:ind w:firstLine="720"/>
+      </w:pPr>
+      <w:r>
+        <w:t>from sklearn.preprocessing import LabelEncoder</w:t>
+      </w:r>
+    </w:p>
+    <w:p>
+      <w:pPr>
+        <w:pStyle w:val="ListParagraph"/>
+        <w:numPr>
+          <w:ilvl w:val="0"/>
+          <w:numId w:val="12"/>
+        </w:numPr>
+        <w:shd w:val="clear" w:color="auto" w:fill="FFFFFF"/>
+        <w:spacing w:before="480" w:after="0" w:line="480" w:lineRule="atLeast"/>
+      </w:pPr>
+      <w:r>
+        <w:t xml:space="preserve">Splitting our dataset into training and test set </w:t>
+      </w:r>
+      <w:r>
+        <w:t>–</w:t>
+      </w:r>
+      <w:r>
+        <w:t xml:space="preserve"> </w:t>
+      </w:r>
+    </w:p>
+    <w:p>
+      <w:pPr>
+        <w:pStyle w:val="ListParagraph"/>
+        <w:shd w:val="clear" w:color="auto" w:fill="FFFFFF"/>
+        <w:spacing w:before="480" w:after="0" w:line="480" w:lineRule="atLeast"/>
+        <w:ind w:firstLine="720"/>
+      </w:pPr>
+      <w:r>
+        <w:t>from sklearn.model_selection import train_test_split</w:t>
+      </w:r>
+    </w:p>
+    <w:p>
+      <w:pPr>
+        <w:pStyle w:val="ListParagraph"/>
+        <w:numPr>
+          <w:ilvl w:val="0"/>
+          <w:numId w:val="12"/>
+        </w:numPr>
+        <w:shd w:val="clear" w:color="auto" w:fill="FFFFFF"/>
+        <w:spacing w:before="480" w:after="0" w:line="480" w:lineRule="atLeast"/>
+        <w:rPr>
+          <w:rFonts w:ascii="Georgia" w:eastAsia="Times New Roman" w:hAnsi="Georgia" w:cs="Segoe UI"/>
+          <w:color w:val="292929"/>
+          <w:spacing w:val="-1"/>
+          <w:sz w:val="32"/>
+          <w:szCs w:val="32"/>
+        </w:rPr>
+      </w:pPr>
+      <w:r>
+        <w:t>Perform prediction &amp; Evaluate Model Performance</w:t>
+      </w:r>
     </w:p>
     <w:p>
       <w:pPr>
         <w:spacing w:line="480" w:lineRule="auto"/>
       </w:pPr>
-      <w:r>
-        <w:t>Model Interpretation</w:t>
-      </w:r>
     </w:p>
     <w:p>
       <w:pPr>
         <w:spacing w:line="480" w:lineRule="auto"/>
       </w:pPr>
-    </w:p>
-    <w:p>
-      <w:pPr>
+      <w:r>
+        <w:lastRenderedPageBreak/>
+        <w:t>We need to perform the above steps to perfume and evaluate the model performance. The main f</w:t>
+      </w:r>
+      <w:r>
+        <w:t>our main performance metrics used to evaluate the effectiveness of classification models:</w:t>
+      </w:r>
+    </w:p>
+    <w:p>
+      <w:pPr>
+        <w:pStyle w:val="ListParagraph"/>
+        <w:numPr>
+          <w:ilvl w:val="0"/>
+          <w:numId w:val="13"/>
+        </w:numPr>
         <w:spacing w:line="480" w:lineRule="auto"/>
       </w:pPr>
       <w:r>
-        <w:t>Summary of Models</w:t>
-      </w:r>
-    </w:p>
-    <w:p>
-      <w:pPr>
+        <w:t>Accuracy: test’s ability to correctly predict both classes</w:t>
+      </w:r>
+    </w:p>
+    <w:p>
+      <w:pPr>
+        <w:pStyle w:val="ListParagraph"/>
+        <w:numPr>
+          <w:ilvl w:val="0"/>
+          <w:numId w:val="13"/>
+        </w:numPr>
         <w:spacing w:line="480" w:lineRule="auto"/>
       </w:pPr>
-    </w:p>
-    <w:p>
-      <w:pPr>
+      <w:r>
+        <w:t>Precision: test’s ability to correctly detect positive classes from all predicted positive classes</w:t>
+      </w:r>
+    </w:p>
+    <w:p>
+      <w:pPr>
+        <w:pStyle w:val="ListParagraph"/>
+        <w:numPr>
+          <w:ilvl w:val="0"/>
+          <w:numId w:val="13"/>
+        </w:numPr>
         <w:spacing w:line="480" w:lineRule="auto"/>
       </w:pPr>
       <w:r>
+        <w:t xml:space="preserve">Recall (Sensitivity): test’s ability to correctly detect positive classes from all actual positive </w:t>
+      </w:r>
+      <w:r>
+        <w:t>classes.</w:t>
+      </w:r>
+    </w:p>
+    <w:p>
+      <w:pPr>
+        <w:pStyle w:val="ListParagraph"/>
+        <w:numPr>
+          <w:ilvl w:val="0"/>
+          <w:numId w:val="13"/>
+        </w:numPr>
+        <w:spacing w:line="480" w:lineRule="auto"/>
+      </w:pPr>
+      <w:r>
+        <w:t>F1 Score: harmonic mean of precision and recall</w:t>
+      </w:r>
+    </w:p>
+    <w:p>
+      <w:pPr>
+        <w:pStyle w:val="Heading2"/>
+      </w:pPr>
+    </w:p>
+    <w:p>
+      <w:pPr>
+        <w:pStyle w:val="Heading2"/>
+        <w:numPr>
+          <w:ilvl w:val="0"/>
+          <w:numId w:val="17"/>
+        </w:numPr>
+      </w:pPr>
+      <w:bookmarkStart w:id="8" w:name="_Toc69687721"/>
+      <w:r>
         <w:t>Deployment</w:t>
       </w:r>
+      <w:bookmarkEnd w:id="8"/>
     </w:p>
     <w:p>
       <w:pPr>
@@ -1533,6 +2767,30 @@
       <w:pPr>
         <w:spacing w:line="480" w:lineRule="auto"/>
       </w:pPr>
+      <w:r>
+        <w:t>The individual branches decided to what degree the models were used to influence what changes were made within their branches.</w:t>
+      </w:r>
+      <w:r>
+        <w:t xml:space="preserve"> </w:t>
+      </w:r>
+      <w:r>
+        <w:t xml:space="preserve">The Deployment of Machine Learning or </w:t>
+      </w:r>
+      <w:r>
+        <w:t>Predictive Analytics</w:t>
+      </w:r>
+      <w:r>
+        <w:t xml:space="preserve"> Solution</w:t>
+      </w:r>
+      <w:r>
+        <w:t xml:space="preserve">, </w:t>
+      </w:r>
+      <w:r>
+        <w:t xml:space="preserve">so the deployment will be dependent on how it will be </w:t>
+      </w:r>
+      <w:r>
+        <w:t>utilized.</w:t>
+      </w:r>
     </w:p>
     <w:p>
       <w:pPr>
@@ -1553,110 +2811,114 @@
       <w:pPr>
         <w:spacing w:line="480" w:lineRule="auto"/>
       </w:pPr>
+    </w:p>
+    <w:p>
+      <w:pPr>
+        <w:spacing w:line="480" w:lineRule="auto"/>
+      </w:pPr>
+    </w:p>
+    <w:p>
+      <w:pPr>
+        <w:spacing w:line="480" w:lineRule="auto"/>
+      </w:pPr>
+    </w:p>
+    <w:p>
+      <w:pPr>
+        <w:spacing w:line="480" w:lineRule="auto"/>
+      </w:pPr>
+    </w:p>
+    <w:p>
+      <w:pPr>
+        <w:spacing w:line="480" w:lineRule="auto"/>
+      </w:pPr>
+    </w:p>
+    <w:p>
+      <w:pPr>
+        <w:spacing w:line="480" w:lineRule="auto"/>
+      </w:pPr>
+    </w:p>
+    <w:p>
+      <w:pPr>
+        <w:spacing w:line="480" w:lineRule="auto"/>
+      </w:pPr>
+    </w:p>
+    <w:p>
+      <w:pPr>
+        <w:pStyle w:val="Heading2"/>
+        <w:numPr>
+          <w:ilvl w:val="0"/>
+          <w:numId w:val="17"/>
+        </w:numPr>
+      </w:pPr>
+      <w:bookmarkStart w:id="9" w:name="_Toc69687722"/>
       <w:r>
         <w:t>References</w:t>
       </w:r>
-    </w:p>
-    <w:p>
-      <w:pPr>
+      <w:bookmarkEnd w:id="9"/>
+    </w:p>
+    <w:p/>
+    <w:p>
+      <w:pPr>
+        <w:pStyle w:val="ListParagraph"/>
+        <w:numPr>
+          <w:ilvl w:val="0"/>
+          <w:numId w:val="14"/>
+        </w:numPr>
         <w:spacing w:line="480" w:lineRule="auto"/>
       </w:pPr>
       <w:r>
-        <w:t xml:space="preserve">1. </w:t>
-      </w:r>
-      <w:r>
         <w:t>Predictive Analytics: The Power to Predict Who Will Click, Buy, Lie, or Die</w:t>
       </w:r>
     </w:p>
     <w:p>
       <w:pPr>
+        <w:pStyle w:val="ListParagraph"/>
+        <w:numPr>
+          <w:ilvl w:val="0"/>
+          <w:numId w:val="14"/>
+        </w:numPr>
         <w:spacing w:line="480" w:lineRule="auto"/>
       </w:pPr>
       <w:r>
-        <w:t xml:space="preserve">2. </w:t>
-      </w:r>
-      <w:r>
-        <w:t>Applied Predictive Analytics</w:t>
+        <w:t>Applied Predictive Analytics by Dean Abbott</w:t>
+      </w:r>
+      <w:r>
+        <w:t xml:space="preserve">  </w:t>
+      </w:r>
+      <w:r>
+        <w:t xml:space="preserve">( </w:t>
+      </w:r>
+      <w:r>
+        <w:t>Principles and Techniques for the Professional Data Analyst</w:t>
+      </w:r>
+      <w:r>
+        <w:t xml:space="preserve"> )</w:t>
+      </w:r>
+    </w:p>
+    <w:p>
+      <w:pPr>
+        <w:pStyle w:val="ListParagraph"/>
+        <w:numPr>
+          <w:ilvl w:val="0"/>
+          <w:numId w:val="14"/>
+        </w:numPr>
+        <w:spacing w:line="480" w:lineRule="auto"/>
+      </w:pPr>
+      <w:r>
+        <w:t>Predictive Analytics with Python: Case Study of the Insurance Industry</w:t>
       </w:r>
       <w:r>
         <w:t xml:space="preserve"> by </w:t>
       </w:r>
       <w:r>
-        <w:t>Dean Abbott</w:t>
+        <w:t>Emmanuel Ayeni</w:t>
       </w:r>
     </w:p>
     <w:p>
       <w:pPr>
         <w:spacing w:line="480" w:lineRule="auto"/>
       </w:pPr>
-      <w:r>
-        <w:t xml:space="preserve">( </w:t>
-      </w:r>
-      <w:r>
-        <w:t>Principles and Techniques for the Professional Data Analyst</w:t>
-      </w:r>
-      <w:r>
-        <w:t xml:space="preserve"> )</w:t>
-      </w:r>
-    </w:p>
-    <w:p>
-      <w:pPr>
-        <w:pStyle w:val="Heading2"/>
-        <w:shd w:val="clear" w:color="auto" w:fill="FFFFFF"/>
-        <w:spacing w:before="0" w:line="300" w:lineRule="atLeast"/>
-        <w:rPr>
-          <w:rFonts w:asciiTheme="minorHAnsi" w:eastAsiaTheme="minorHAnsi" w:hAnsiTheme="minorHAnsi" w:cstheme="minorBidi"/>
-          <w:color w:val="auto"/>
-          <w:sz w:val="22"/>
-          <w:szCs w:val="22"/>
-        </w:rPr>
-      </w:pPr>
-      <w:r>
-        <w:rPr>
-          <w:rFonts w:asciiTheme="minorHAnsi" w:eastAsiaTheme="minorHAnsi" w:hAnsiTheme="minorHAnsi" w:cstheme="minorBidi"/>
-          <w:color w:val="auto"/>
-          <w:sz w:val="22"/>
-          <w:szCs w:val="22"/>
-        </w:rPr>
-        <w:t>3.</w:t>
-      </w:r>
-      <w:r>
-        <w:t xml:space="preserve"> </w:t>
-      </w:r>
-      <w:r>
-        <w:rPr>
-          <w:rFonts w:asciiTheme="minorHAnsi" w:eastAsiaTheme="minorHAnsi" w:hAnsiTheme="minorHAnsi" w:cstheme="minorBidi"/>
-          <w:color w:val="auto"/>
-          <w:sz w:val="22"/>
-          <w:szCs w:val="22"/>
-        </w:rPr>
-        <w:t>Predictive Analytics with Python: Case Study of the Insurance Industry</w:t>
-      </w:r>
-      <w:r>
-        <w:rPr>
-          <w:rFonts w:asciiTheme="minorHAnsi" w:eastAsiaTheme="minorHAnsi" w:hAnsiTheme="minorHAnsi" w:cstheme="minorBidi"/>
-          <w:color w:val="auto"/>
-          <w:sz w:val="22"/>
-          <w:szCs w:val="22"/>
-        </w:rPr>
-        <w:t xml:space="preserve"> by </w:t>
-      </w:r>
-      <w:r>
-        <w:rPr>
-          <w:rFonts w:asciiTheme="minorHAnsi" w:eastAsiaTheme="minorHAnsi" w:hAnsiTheme="minorHAnsi" w:cstheme="minorBidi"/>
-          <w:color w:val="auto"/>
-          <w:sz w:val="22"/>
-          <w:szCs w:val="22"/>
-        </w:rPr>
-        <w:t>Emmanuel Ayeni</w:t>
-      </w:r>
-    </w:p>
-    <w:p/>
-    <w:p>
-      <w:pPr>
-        <w:spacing w:line="480" w:lineRule="auto"/>
-      </w:pPr>
-      <w:hyperlink r:id="rId5" w:history="1">
+      <w:hyperlink r:id="rId11" w:history="1">
         <w:r>
           <w:rPr>
             <w:rStyle w:val="Hyperlink"/>
@@ -1667,16 +2929,23 @@
     </w:p>
     <w:p>
       <w:pPr>
+        <w:pStyle w:val="ListParagraph"/>
+        <w:numPr>
+          <w:ilvl w:val="0"/>
+          <w:numId w:val="14"/>
+        </w:numPr>
         <w:spacing w:line="480" w:lineRule="auto"/>
       </w:pPr>
       <w:r>
-        <w:t xml:space="preserve">4.  </w:t>
+        <w:t xml:space="preserve"> </w:t>
       </w:r>
       <w:r>
         <w:t>https://www.kaggle.com/c/mock-competition-2-ai-funaab/overview</w:t>
       </w:r>
     </w:p>
     <w:sectPr>
+      <w:headerReference w:type="default" r:id="rId12"/>
+      <w:footerReference w:type="default" r:id="rId13"/>
       <w:pgSz w:w="12240" w:h="15840"/>
       <w:pgMar w:top="1440" w:right="1440" w:bottom="1440" w:left="1440" w:header="720" w:footer="720" w:gutter="0"/>
       <w:cols w:space="720"/>
@@ -1686,9 +2955,404 @@
 </w:document>
 </file>
 
+<file path=word/endnotes.xml><?xml version="1.0" encoding="utf-8"?>
+<w:endnotes xmlns:wpc="http://schemas.microsoft.com/office/word/2010/wordprocessingCanvas" xmlns:cx="http://schemas.microsoft.com/office/drawing/2014/chartex" xmlns:cx1="http://schemas.microsoft.com/office/drawing/2015/9/8/chartex" xmlns:cx2="http://schemas.microsoft.com/office/drawing/2015/10/21/chartex" xmlns:cx3="http://schemas.microsoft.com/office/drawing/2016/5/9/chartex" xmlns:cx4="http://schemas.microsoft.com/office/drawing/2016/5/10/chartex" xmlns:cx5="http://schemas.microsoft.com/office/drawing/2016/5/11/chartex" xmlns:cx6="http://schemas.microsoft.com/office/drawing/2016/5/12/chartex" xmlns:cx7="http://schemas.microsoft.com/office/drawing/2016/5/13/chartex" xmlns:cx8="http://schemas.microsoft.com/office/drawing/2016/5/14/chartex" xmlns:mc="http://schemas.openxmlformats.org/markup-compatibility/2006" xmlns:aink="http://schemas.microsoft.com/office/drawing/2016/ink" xmlns:am3d="http://schemas.microsoft.com/office/drawing/2017/model3d" xmlns:o="urn:schemas-microsoft-com:office:office" xmlns:r="http://schemas.openxmlformats.org/officeDocument/2006/relationships" xmlns:m="http://schemas.openxmlformats.org/officeDocument/2006/math" xmlns:v="urn:schemas-microsoft-com:vml" xmlns:wp14="http://schemas.microsoft.com/office/word/2010/wordprocessingDrawing" xmlns:wp="http://schemas.openxmlformats.org/drawingml/2006/wordprocessingDrawing" xmlns:w10="urn:schemas-microsoft-com:office:word" xmlns:w="http://schemas.openxmlformats.org/wordprocessingml/2006/main" xmlns:w14="http://schemas.microsoft.com/office/word/2010/wordml" xmlns:w15="http://schemas.microsoft.com/office/word/2012/wordml" xmlns:w16cex="http://schemas.microsoft.com/office/word/2018/wordml/cex" xmlns:w16cid="http://schemas.microsoft.com/office/word/2016/wordml/cid" xmlns:w16="http://schemas.microsoft.com/office/word/2018/wordml" xmlns:w16sdtdh="http://schemas.microsoft.com/office/word/2020/wordml/sdtdatahash" xmlns:w16se="http://schemas.microsoft.com/office/word/2015/wordml/symex" xmlns:wpg="http://schemas.microsoft.com/office/word/2010/wordprocessingGroup" xmlns:wpi="http://schemas.microsoft.com/office/word/2010/wordprocessingInk" xmlns:wne="http://schemas.microsoft.com/office/word/2006/wordml" xmlns:wps="http://schemas.microsoft.com/office/word/2010/wordprocessingShape" mc:Ignorable="w14 w15 w16se w16cid w16 w16cex w16sdtdh wp14">
+  <w:endnote w:type="separator" w:id="-1">
+    <w:p>
+      <w:pPr>
+        <w:spacing w:after="0" w:line="240" w:lineRule="auto"/>
+      </w:pPr>
+      <w:r>
+        <w:separator/>
+      </w:r>
+    </w:p>
+  </w:endnote>
+  <w:endnote w:type="continuationSeparator" w:id="0">
+    <w:p>
+      <w:pPr>
+        <w:spacing w:after="0" w:line="240" w:lineRule="auto"/>
+      </w:pPr>
+      <w:r>
+        <w:continuationSeparator/>
+      </w:r>
+    </w:p>
+  </w:endnote>
+</w:endnotes>
+</file>
+
+<file path=word/footer1.xml><?xml version="1.0" encoding="utf-8"?>
+<w:ftr xmlns:wpc="http://schemas.microsoft.com/office/word/2010/wordprocessingCanvas" xmlns:cx="http://schemas.microsoft.com/office/drawing/2014/chartex" xmlns:cx1="http://schemas.microsoft.com/office/drawing/2015/9/8/chartex" xmlns:cx2="http://schemas.microsoft.com/office/drawing/2015/10/21/chartex" xmlns:cx3="http://schemas.microsoft.com/office/drawing/2016/5/9/chartex" xmlns:cx4="http://schemas.microsoft.com/office/drawing/2016/5/10/chartex" xmlns:cx5="http://schemas.microsoft.com/office/drawing/2016/5/11/chartex" xmlns:cx6="http://schemas.microsoft.com/office/drawing/2016/5/12/chartex" xmlns:cx7="http://schemas.microsoft.com/office/drawing/2016/5/13/chartex" xmlns:cx8="http://schemas.microsoft.com/office/drawing/2016/5/14/chartex" xmlns:mc="http://schemas.openxmlformats.org/markup-compatibility/2006" xmlns:aink="http://schemas.microsoft.com/office/drawing/2016/ink" xmlns:am3d="http://schemas.microsoft.com/office/drawing/2017/model3d" xmlns:o="urn:schemas-microsoft-com:office:office" xmlns:r="http://schemas.openxmlformats.org/officeDocument/2006/relationships" xmlns:m="http://schemas.openxmlformats.org/officeDocument/2006/math" xmlns:v="urn:schemas-microsoft-com:vml" xmlns:wp14="http://schemas.microsoft.com/office/word/2010/wordprocessingDrawing" xmlns:wp="http://schemas.openxmlformats.org/drawingml/2006/wordprocessingDrawing" xmlns:w10="urn:schemas-microsoft-com:office:word" xmlns:w="http://schemas.openxmlformats.org/wordprocessingml/2006/main" xmlns:w14="http://schemas.microsoft.com/office/word/2010/wordml" xmlns:w15="http://schemas.microsoft.com/office/word/2012/wordml" xmlns:w16cex="http://schemas.microsoft.com/office/word/2018/wordml/cex" xmlns:w16cid="http://schemas.microsoft.com/office/word/2016/wordml/cid" xmlns:w16="http://schemas.microsoft.com/office/word/2018/wordml" xmlns:w16sdtdh="http://schemas.microsoft.com/office/word/2020/wordml/sdtdatahash" xmlns:w16se="http://schemas.microsoft.com/office/word/2015/wordml/symex" xmlns:wpg="http://schemas.microsoft.com/office/word/2010/wordprocessingGroup" xmlns:wpi="http://schemas.microsoft.com/office/word/2010/wordprocessingInk" xmlns:wne="http://schemas.microsoft.com/office/word/2006/wordml" xmlns:wps="http://schemas.microsoft.com/office/word/2010/wordprocessingShape" mc:Ignorable="w14 w15 w16se w16cid w16 w16cex w16sdtdh wp14">
+  <w:sdt>
+    <w:sdtPr>
+      <w:id w:val="1332713874"/>
+      <w:docPartObj>
+        <w:docPartGallery w:val="Page Numbers (Bottom of Page)"/>
+        <w:docPartUnique/>
+      </w:docPartObj>
+    </w:sdtPr>
+    <w:sdtEndPr>
+      <w:rPr>
+        <w:color w:val="7F7F7F" w:themeColor="background1" w:themeShade="7F"/>
+        <w:spacing w:val="60"/>
+      </w:rPr>
+    </w:sdtEndPr>
+    <w:sdtContent>
+      <w:p>
+        <w:pPr>
+          <w:pStyle w:val="Footer"/>
+          <w:pBdr>
+            <w:top w:val="single" w:sz="4" w:space="1" w:color="D9D9D9" w:themeColor="background1" w:themeShade="D9"/>
+          </w:pBdr>
+          <w:rPr>
+            <w:b/>
+            <w:bCs/>
+          </w:rPr>
+        </w:pPr>
+        <w:r>
+          <w:fldChar w:fldCharType="begin"/>
+        </w:r>
+        <w:r>
+          <w:instrText xml:space="preserve"> PAGE   \* MERGEFORMAT </w:instrText>
+        </w:r>
+        <w:r>
+          <w:fldChar w:fldCharType="separate"/>
+        </w:r>
+        <w:r>
+          <w:rPr>
+            <w:b/>
+            <w:bCs/>
+            <w:noProof/>
+          </w:rPr>
+          <w:t>2</w:t>
+        </w:r>
+        <w:r>
+          <w:rPr>
+            <w:b/>
+            <w:bCs/>
+            <w:noProof/>
+          </w:rPr>
+          <w:fldChar w:fldCharType="end"/>
+        </w:r>
+        <w:r>
+          <w:rPr>
+            <w:b/>
+            <w:bCs/>
+          </w:rPr>
+          <w:t xml:space="preserve"> | </w:t>
+        </w:r>
+        <w:r>
+          <w:rPr>
+            <w:color w:val="7F7F7F" w:themeColor="background1" w:themeShade="7F"/>
+            <w:spacing w:val="60"/>
+          </w:rPr>
+          <w:t>Page</w:t>
+        </w:r>
+      </w:p>
+    </w:sdtContent>
+  </w:sdt>
+  <w:p>
+    <w:pPr>
+      <w:pStyle w:val="Footer"/>
+    </w:pPr>
+  </w:p>
+</w:ftr>
+</file>
+
+<file path=word/footnotes.xml><?xml version="1.0" encoding="utf-8"?>
+<w:footnotes xmlns:wpc="http://schemas.microsoft.com/office/word/2010/wordprocessingCanvas" xmlns:cx="http://schemas.microsoft.com/office/drawing/2014/chartex" xmlns:cx1="http://schemas.microsoft.com/office/drawing/2015/9/8/chartex" xmlns:cx2="http://schemas.microsoft.com/office/drawing/2015/10/21/chartex" xmlns:cx3="http://schemas.microsoft.com/office/drawing/2016/5/9/chartex" xmlns:cx4="http://schemas.microsoft.com/office/drawing/2016/5/10/chartex" xmlns:cx5="http://schemas.microsoft.com/office/drawing/2016/5/11/chartex" xmlns:cx6="http://schemas.microsoft.com/office/drawing/2016/5/12/chartex" xmlns:cx7="http://schemas.microsoft.com/office/drawing/2016/5/13/chartex" xmlns:cx8="http://schemas.microsoft.com/office/drawing/2016/5/14/chartex" xmlns:mc="http://schemas.openxmlformats.org/markup-compatibility/2006" xmlns:aink="http://schemas.microsoft.com/office/drawing/2016/ink" xmlns:am3d="http://schemas.microsoft.com/office/drawing/2017/model3d" xmlns:o="urn:schemas-microsoft-com:office:office" xmlns:r="http://schemas.openxmlformats.org/officeDocument/2006/relationships" xmlns:m="http://schemas.openxmlformats.org/officeDocument/2006/math" xmlns:v="urn:schemas-microsoft-com:vml" xmlns:wp14="http://schemas.microsoft.com/office/word/2010/wordprocessingDrawing" xmlns:wp="http://schemas.openxmlformats.org/drawingml/2006/wordprocessingDrawing" xmlns:w10="urn:schemas-microsoft-com:office:word" xmlns:w="http://schemas.openxmlformats.org/wordprocessingml/2006/main" xmlns:w14="http://schemas.microsoft.com/office/word/2010/wordml" xmlns:w15="http://schemas.microsoft.com/office/word/2012/wordml" xmlns:w16cex="http://schemas.microsoft.com/office/word/2018/wordml/cex" xmlns:w16cid="http://schemas.microsoft.com/office/word/2016/wordml/cid" xmlns:w16="http://schemas.microsoft.com/office/word/2018/wordml" xmlns:w16sdtdh="http://schemas.microsoft.com/office/word/2020/wordml/sdtdatahash" xmlns:w16se="http://schemas.microsoft.com/office/word/2015/wordml/symex" xmlns:wpg="http://schemas.microsoft.com/office/word/2010/wordprocessingGroup" xmlns:wpi="http://schemas.microsoft.com/office/word/2010/wordprocessingInk" xmlns:wne="http://schemas.microsoft.com/office/word/2006/wordml" xmlns:wps="http://schemas.microsoft.com/office/word/2010/wordprocessingShape" mc:Ignorable="w14 w15 w16se w16cid w16 w16cex w16sdtdh wp14">
+  <w:footnote w:type="separator" w:id="-1">
+    <w:p>
+      <w:pPr>
+        <w:spacing w:after="0" w:line="240" w:lineRule="auto"/>
+      </w:pPr>
+      <w:r>
+        <w:separator/>
+      </w:r>
+    </w:p>
+  </w:footnote>
+  <w:footnote w:type="continuationSeparator" w:id="0">
+    <w:p>
+      <w:pPr>
+        <w:spacing w:after="0" w:line="240" w:lineRule="auto"/>
+      </w:pPr>
+      <w:r>
+        <w:continuationSeparator/>
+      </w:r>
+    </w:p>
+  </w:footnote>
+</w:footnotes>
+</file>
+
+<file path=word/header1.xml><?xml version="1.0" encoding="utf-8"?>
+<w:hdr xmlns:wpc="http://schemas.microsoft.com/office/word/2010/wordprocessingCanvas" xmlns:cx="http://schemas.microsoft.com/office/drawing/2014/chartex" xmlns:cx1="http://schemas.microsoft.com/office/drawing/2015/9/8/chartex" xmlns:cx2="http://schemas.microsoft.com/office/drawing/2015/10/21/chartex" xmlns:cx3="http://schemas.microsoft.com/office/drawing/2016/5/9/chartex" xmlns:cx4="http://schemas.microsoft.com/office/drawing/2016/5/10/chartex" xmlns:cx5="http://schemas.microsoft.com/office/drawing/2016/5/11/chartex" xmlns:cx6="http://schemas.microsoft.com/office/drawing/2016/5/12/chartex" xmlns:cx7="http://schemas.microsoft.com/office/drawing/2016/5/13/chartex" xmlns:cx8="http://schemas.microsoft.com/office/drawing/2016/5/14/chartex" xmlns:mc="http://schemas.openxmlformats.org/markup-compatibility/2006" xmlns:aink="http://schemas.microsoft.com/office/drawing/2016/ink" xmlns:am3d="http://schemas.microsoft.com/office/drawing/2017/model3d" xmlns:o="urn:schemas-microsoft-com:office:office" xmlns:r="http://schemas.openxmlformats.org/officeDocument/2006/relationships" xmlns:m="http://schemas.openxmlformats.org/officeDocument/2006/math" xmlns:v="urn:schemas-microsoft-com:vml" xmlns:wp14="http://schemas.microsoft.com/office/word/2010/wordprocessingDrawing" xmlns:wp="http://schemas.openxmlformats.org/drawingml/2006/wordprocessingDrawing" xmlns:w10="urn:schemas-microsoft-com:office:word" xmlns:w="http://schemas.openxmlformats.org/wordprocessingml/2006/main" xmlns:w14="http://schemas.microsoft.com/office/word/2010/wordml" xmlns:w15="http://schemas.microsoft.com/office/word/2012/wordml" xmlns:w16cex="http://schemas.microsoft.com/office/word/2018/wordml/cex" xmlns:w16cid="http://schemas.microsoft.com/office/word/2016/wordml/cid" xmlns:w16="http://schemas.microsoft.com/office/word/2018/wordml" xmlns:w16sdtdh="http://schemas.microsoft.com/office/word/2020/wordml/sdtdatahash" xmlns:w16se="http://schemas.microsoft.com/office/word/2015/wordml/symex" xmlns:wpg="http://schemas.microsoft.com/office/word/2010/wordprocessingGroup" xmlns:wpi="http://schemas.microsoft.com/office/word/2010/wordprocessingInk" xmlns:wne="http://schemas.microsoft.com/office/word/2006/wordml" xmlns:wps="http://schemas.microsoft.com/office/word/2010/wordprocessingShape" mc:Ignorable="w14 w15 w16se w16cid w16 w16cex w16sdtdh wp14">
+  <w:p>
+    <w:pPr>
+      <w:pStyle w:val="Header"/>
+    </w:pPr>
+    <w:r>
+      <w:rPr>
+        <w:noProof/>
+      </w:rPr>
+      <mc:AlternateContent>
+        <mc:Choice Requires="wps">
+          <w:drawing>
+            <wp:anchor distT="0" distB="0" distL="118745" distR="118745" simplePos="0" relativeHeight="251659264" behindDoc="1" locked="0" layoutInCell="1" allowOverlap="0" wp14:anchorId="7B08A304" wp14:editId="1562D9FD">
+              <wp:simplePos x="0" y="0"/>
+              <wp:positionH relativeFrom="margin">
+                <wp:align>center</wp:align>
+              </wp:positionH>
+              <mc:AlternateContent>
+                <mc:Choice Requires="wp14">
+                  <wp:positionV relativeFrom="page">
+                    <wp14:pctPosVOffset>4500</wp14:pctPosVOffset>
+                  </wp:positionV>
+                </mc:Choice>
+                <mc:Fallback>
+                  <wp:positionV relativeFrom="page">
+                    <wp:posOffset>452120</wp:posOffset>
+                  </wp:positionV>
+                </mc:Fallback>
+              </mc:AlternateContent>
+              <wp:extent cx="5950039" cy="270457"/>
+              <wp:effectExtent l="0" t="0" r="0" b="7620"/>
+              <wp:wrapSquare wrapText="bothSides"/>
+              <wp:docPr id="197" name="Rectangle 197"/>
+              <wp:cNvGraphicFramePr/>
+              <a:graphic xmlns:a="http://schemas.openxmlformats.org/drawingml/2006/main">
+                <a:graphicData uri="http://schemas.microsoft.com/office/word/2010/wordprocessingShape">
+                  <wps:wsp>
+                    <wps:cNvSpPr/>
+                    <wps:spPr>
+                      <a:xfrm>
+                        <a:off x="0" y="0"/>
+                        <a:ext cx="5950039" cy="270457"/>
+                      </a:xfrm>
+                      <a:prstGeom prst="rect">
+                        <a:avLst/>
+                      </a:prstGeom>
+                      <a:solidFill>
+                        <a:schemeClr val="accent1"/>
+                      </a:solidFill>
+                      <a:ln>
+                        <a:noFill/>
+                      </a:ln>
+                    </wps:spPr>
+                    <wps:style>
+                      <a:lnRef idx="2">
+                        <a:schemeClr val="accent1">
+                          <a:shade val="50000"/>
+                        </a:schemeClr>
+                      </a:lnRef>
+                      <a:fillRef idx="1">
+                        <a:schemeClr val="accent1"/>
+                      </a:fillRef>
+                      <a:effectRef idx="0">
+                        <a:schemeClr val="accent1"/>
+                      </a:effectRef>
+                      <a:fontRef idx="minor">
+                        <a:schemeClr val="lt1"/>
+                      </a:fontRef>
+                    </wps:style>
+                    <wps:txbx>
+                      <w:txbxContent>
+                        <w:sdt>
+                          <w:sdtPr>
+                            <w:rPr>
+                              <w:caps/>
+                              <w:color w:val="FFFFFF" w:themeColor="background1"/>
+                            </w:rPr>
+                            <w:alias w:val="Title"/>
+                            <w:tag w:val=""/>
+                            <w:id w:val="1189017394"/>
+                            <w:dataBinding w:prefixMappings="xmlns:ns0='http://purl.org/dc/elements/1.1/' xmlns:ns1='http://schemas.openxmlformats.org/package/2006/metadata/core-properties' " w:xpath="/ns1:coreProperties[1]/ns0:title[1]" w:storeItemID="{6C3C8BC8-F283-45AE-878A-BAB7291924A1}"/>
+                            <w:text/>
+                          </w:sdtPr>
+                          <w:sdtContent>
+                            <w:p>
+                              <w:pPr>
+                                <w:pStyle w:val="Header"/>
+                                <w:tabs>
+                                  <w:tab w:val="clear" w:pos="4680"/>
+                                  <w:tab w:val="clear" w:pos="9360"/>
+                                </w:tabs>
+                                <w:jc w:val="center"/>
+                                <w:rPr>
+                                  <w:caps/>
+                                  <w:color w:val="FFFFFF" w:themeColor="background1"/>
+                                </w:rPr>
+                              </w:pPr>
+                              <w:r>
+                                <w:rPr>
+                                  <w:caps/>
+                                  <w:color w:val="FFFFFF" w:themeColor="background1"/>
+                                </w:rPr>
+                                <w:t>Insurance InDUSTRY CASE STUDY – PREDICTIVE aNALYTICS</w:t>
+                              </w:r>
+                            </w:p>
+                          </w:sdtContent>
+                        </w:sdt>
+                      </w:txbxContent>
+                    </wps:txbx>
+                    <wps:bodyPr rot="0" spcFirstLastPara="0" vertOverflow="overflow" horzOverflow="overflow" vert="horz" wrap="square" lIns="91440" tIns="45720" rIns="91440" bIns="45720" numCol="1" spcCol="0" rtlCol="0" fromWordArt="0" anchor="ctr" anchorCtr="0" forceAA="0" compatLnSpc="1">
+                      <a:prstTxWarp prst="textNoShape">
+                        <a:avLst/>
+                      </a:prstTxWarp>
+                      <a:spAutoFit/>
+                    </wps:bodyPr>
+                  </wps:wsp>
+                </a:graphicData>
+              </a:graphic>
+              <wp14:sizeRelH relativeFrom="margin">
+                <wp14:pctWidth>100000</wp14:pctWidth>
+              </wp14:sizeRelH>
+              <wp14:sizeRelV relativeFrom="page">
+                <wp14:pctHeight>2700</wp14:pctHeight>
+              </wp14:sizeRelV>
+            </wp:anchor>
+          </w:drawing>
+        </mc:Choice>
+        <mc:Fallback>
+          <w:pict>
+            <v:rect w14:anchorId="7B08A304" id="Rectangle 197" o:spid="_x0000_s1026" style="position:absolute;margin-left:0;margin-top:0;width:468.5pt;height:21.3pt;z-index:-251657216;visibility:visible;mso-wrap-style:square;mso-width-percent:1000;mso-height-percent:27;mso-top-percent:45;mso-wrap-distance-left:9.35pt;mso-wrap-distance-top:0;mso-wrap-distance-right:9.35pt;mso-wrap-distance-bottom:0;mso-position-horizontal:center;mso-position-horizontal-relative:margin;mso-position-vertical-relative:page;mso-width-percent:1000;mso-height-percent:27;mso-top-percent:45;mso-width-relative:margin;mso-height-relative:page;v-text-anchor:middle" o:gfxdata="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" o:allowoverlap="f" fillcolor="#4472c4 [3204]" stroked="f" strokeweight="1pt">
+              <v:textbox style="mso-fit-shape-to-text:t">
+                <w:txbxContent>
+                  <w:sdt>
+                    <w:sdtPr>
+                      <w:rPr>
+                        <w:caps/>
+                        <w:color w:val="FFFFFF" w:themeColor="background1"/>
+                      </w:rPr>
+                      <w:alias w:val="Title"/>
+                      <w:tag w:val=""/>
+                      <w:id w:val="1189017394"/>
+                      <w:dataBinding w:prefixMappings="xmlns:ns0='http://purl.org/dc/elements/1.1/' xmlns:ns1='http://schemas.openxmlformats.org/package/2006/metadata/core-properties' " w:xpath="/ns1:coreProperties[1]/ns0:title[1]" w:storeItemID="{6C3C8BC8-F283-45AE-878A-BAB7291924A1}"/>
+                      <w:text/>
+                    </w:sdtPr>
+                    <w:sdtContent>
+                      <w:p>
+                        <w:pPr>
+                          <w:pStyle w:val="Header"/>
+                          <w:tabs>
+                            <w:tab w:val="clear" w:pos="4680"/>
+                            <w:tab w:val="clear" w:pos="9360"/>
+                          </w:tabs>
+                          <w:jc w:val="center"/>
+                          <w:rPr>
+                            <w:caps/>
+                            <w:color w:val="FFFFFF" w:themeColor="background1"/>
+                          </w:rPr>
+                        </w:pPr>
+                        <w:r>
+                          <w:rPr>
+                            <w:caps/>
+                            <w:color w:val="FFFFFF" w:themeColor="background1"/>
+                          </w:rPr>
+                          <w:t>Insurance InDUSTRY CASE STUDY – PREDICTIVE aNALYTICS</w:t>
+                        </w:r>
+                      </w:p>
+                    </w:sdtContent>
+                  </w:sdt>
+                </w:txbxContent>
+              </v:textbox>
+              <w10:wrap type="square" anchorx="margin" anchory="page"/>
+            </v:rect>
+          </w:pict>
+        </mc:Fallback>
+      </mc:AlternateContent>
+    </w:r>
+  </w:p>
+</w:hdr>
+</file>
+
 <file path=word/numbering.xml><?xml version="1.0" encoding="utf-8"?>
 <w:numbering xmlns:wpc="http://schemas.microsoft.com/office/word/2010/wordprocessingCanvas" xmlns:cx="http://schemas.microsoft.com/office/drawing/2014/chartex" xmlns:cx1="http://schemas.microsoft.com/office/drawing/2015/9/8/chartex" xmlns:cx2="http://schemas.microsoft.com/office/drawing/2015/10/21/chartex" xmlns:cx3="http://schemas.microsoft.com/office/drawing/2016/5/9/chartex" xmlns:cx4="http://schemas.microsoft.com/office/drawing/2016/5/10/chartex" xmlns:cx5="http://schemas.microsoft.com/office/drawing/2016/5/11/chartex" xmlns:cx6="http://schemas.microsoft.com/office/drawing/2016/5/12/chartex" xmlns:cx7="http://schemas.microsoft.com/office/drawing/2016/5/13/chartex" xmlns:cx8="http://schemas.microsoft.com/office/drawing/2016/5/14/chartex" xmlns:mc="http://schemas.openxmlformats.org/markup-compatibility/2006" xmlns:aink="http://schemas.microsoft.com/office/drawing/2016/ink" xmlns:am3d="http://schemas.microsoft.com/office/drawing/2017/model3d" xmlns:o="urn:schemas-microsoft-com:office:office" xmlns:r="http://schemas.openxmlformats.org/officeDocument/2006/relationships" xmlns:m="http://schemas.openxmlformats.org/officeDocument/2006/math" xmlns:v="urn:schemas-microsoft-com:vml" xmlns:wp14="http://schemas.microsoft.com/office/word/2010/wordprocessingDrawing" xmlns:wp="http://schemas.openxmlformats.org/drawingml/2006/wordprocessingDrawing" xmlns:w10="urn:schemas-microsoft-com:office:word" xmlns:w="http://schemas.openxmlformats.org/wordprocessingml/2006/main" xmlns:w14="http://schemas.microsoft.com/office/word/2010/wordml" xmlns:w15="http://schemas.microsoft.com/office/word/2012/wordml" xmlns:w16cex="http://schemas.microsoft.com/office/word/2018/wordml/cex" xmlns:w16cid="http://schemas.microsoft.com/office/word/2016/wordml/cid" xmlns:w16="http://schemas.microsoft.com/office/word/2018/wordml" xmlns:w16sdtdh="http://schemas.microsoft.com/office/word/2020/wordml/sdtdatahash" xmlns:w16se="http://schemas.microsoft.com/office/word/2015/wordml/symex" xmlns:wpg="http://schemas.microsoft.com/office/word/2010/wordprocessingGroup" xmlns:wpi="http://schemas.microsoft.com/office/word/2010/wordprocessingInk" xmlns:wne="http://schemas.microsoft.com/office/word/2006/wordml" xmlns:wps="http://schemas.microsoft.com/office/word/2010/wordprocessingShape" mc:Ignorable="w14 w15 w16se w16cid w16 w16cex w16sdtdh wp14">
   <w:abstractNum w:abstractNumId="0" w15:restartNumberingAfterBreak="0">
+    <w:nsid w:val="014D2250"/>
+    <w:multiLevelType w:val="hybridMultilevel"/>
+    <w:tmpl w:val="03FC161C"/>
+    <w:lvl w:ilvl="0" w:tplc="0409000F">
+      <w:start w:val="1"/>
+      <w:numFmt w:val="decimal"/>
+      <w:lvlText w:val="%1."/>
+      <w:lvlJc w:val="left"/>
+      <w:pPr>
+        <w:ind w:left="720" w:hanging="360"/>
+      </w:pPr>
+    </w:lvl>
+    <w:lvl w:ilvl="1" w:tplc="04090019" w:tentative="1">
+      <w:start w:val="1"/>
+      <w:numFmt w:val="lowerLetter"/>
+      <w:lvlText w:val="%2."/>
+      <w:lvlJc w:val="left"/>
+      <w:pPr>
+        <w:ind w:left="1440" w:hanging="360"/>
+      </w:pPr>
+    </w:lvl>
+    <w:lvl w:ilvl="2" w:tplc="0409001B" w:tentative="1">
+      <w:start w:val="1"/>
+      <w:numFmt w:val="lowerRoman"/>
+      <w:lvlText w:val="%3."/>
+      <w:lvlJc w:val="right"/>
+      <w:pPr>
+        <w:ind w:left="2160" w:hanging="180"/>
+      </w:pPr>
+    </w:lvl>
+    <w:lvl w:ilvl="3" w:tplc="0409000F" w:tentative="1">
+      <w:start w:val="1"/>
+      <w:numFmt w:val="decimal"/>
+      <w:lvlText w:val="%4."/>
+      <w:lvlJc w:val="left"/>
+      <w:pPr>
+        <w:ind w:left="2880" w:hanging="360"/>
+      </w:pPr>
+    </w:lvl>
+    <w:lvl w:ilvl="4" w:tplc="04090019" w:tentative="1">
+      <w:start w:val="1"/>
+      <w:numFmt w:val="lowerLetter"/>
+      <w:lvlText w:val="%5."/>
+      <w:lvlJc w:val="left"/>
+      <w:pPr>
+        <w:ind w:left="3600" w:hanging="360"/>
+      </w:pPr>
+    </w:lvl>
+    <w:lvl w:ilvl="5" w:tplc="0409001B" w:tentative="1">
+      <w:start w:val="1"/>
+      <w:numFmt w:val="lowerRoman"/>
+      <w:lvlText w:val="%6."/>
+      <w:lvlJc w:val="right"/>
+      <w:pPr>
+        <w:ind w:left="4320" w:hanging="180"/>
+      </w:pPr>
+    </w:lvl>
+    <w:lvl w:ilvl="6" w:tplc="0409000F" w:tentative="1">
+      <w:start w:val="1"/>
+      <w:numFmt w:val="decimal"/>
+      <w:lvlText w:val="%7."/>
+      <w:lvlJc w:val="left"/>
+      <w:pPr>
+        <w:ind w:left="5040" w:hanging="360"/>
+      </w:pPr>
+    </w:lvl>
+    <w:lvl w:ilvl="7" w:tplc="04090019" w:tentative="1">
+      <w:start w:val="1"/>
+      <w:numFmt w:val="lowerLetter"/>
+      <w:lvlText w:val="%8."/>
+      <w:lvlJc w:val="left"/>
+      <w:pPr>
+        <w:ind w:left="5760" w:hanging="360"/>
+      </w:pPr>
+    </w:lvl>
+    <w:lvl w:ilvl="8" w:tplc="0409001B" w:tentative="1">
+      <w:start w:val="1"/>
+      <w:numFmt w:val="lowerRoman"/>
+      <w:lvlText w:val="%9."/>
+      <w:lvlJc w:val="right"/>
+      <w:pPr>
+        <w:ind w:left="6480" w:hanging="180"/>
+      </w:pPr>
+    </w:lvl>
+  </w:abstractNum>
+  <w:abstractNum w:abstractNumId="1" w15:restartNumberingAfterBreak="0">
     <w:nsid w:val="01F41E8D"/>
     <w:multiLevelType w:val="hybridMultilevel"/>
     <w:tmpl w:val="633EB15A"/>
@@ -1801,7 +3465,96 @@
       </w:rPr>
     </w:lvl>
   </w:abstractNum>
-  <w:abstractNum w:abstractNumId="1" w15:restartNumberingAfterBreak="0">
+  <w:abstractNum w:abstractNumId="2" w15:restartNumberingAfterBreak="0">
+    <w:nsid w:val="131949B1"/>
+    <w:multiLevelType w:val="hybridMultilevel"/>
+    <w:tmpl w:val="F2648036"/>
+    <w:lvl w:ilvl="0" w:tplc="0409000F">
+      <w:start w:val="1"/>
+      <w:numFmt w:val="decimal"/>
+      <w:lvlText w:val="%1."/>
+      <w:lvlJc w:val="left"/>
+      <w:pPr>
+        <w:ind w:left="720" w:hanging="360"/>
+      </w:pPr>
+      <w:rPr>
+        <w:rFonts w:hint="default"/>
+      </w:rPr>
+    </w:lvl>
+    <w:lvl w:ilvl="1" w:tplc="04090019">
+      <w:start w:val="1"/>
+      <w:numFmt w:val="lowerLetter"/>
+      <w:lvlText w:val="%2."/>
+      <w:lvlJc w:val="left"/>
+      <w:pPr>
+        <w:ind w:left="1440" w:hanging="360"/>
+      </w:pPr>
+    </w:lvl>
+    <w:lvl w:ilvl="2" w:tplc="0409001B" w:tentative="1">
+      <w:start w:val="1"/>
+      <w:numFmt w:val="lowerRoman"/>
+      <w:lvlText w:val="%3."/>
+      <w:lvlJc w:val="right"/>
+      <w:pPr>
+        <w:ind w:left="2160" w:hanging="180"/>
+      </w:pPr>
+    </w:lvl>
+    <w:lvl w:ilvl="3" w:tplc="0409000F" w:tentative="1">
+      <w:start w:val="1"/>
+      <w:numFmt w:val="decimal"/>
+      <w:lvlText w:val="%4."/>
+      <w:lvlJc w:val="left"/>
+      <w:pPr>
+        <w:ind w:left="2880" w:hanging="360"/>
+      </w:pPr>
+    </w:lvl>
+    <w:lvl w:ilvl="4" w:tplc="04090019" w:tentative="1">
+      <w:start w:val="1"/>
+      <w:numFmt w:val="lowerLetter"/>
+      <w:lvlText w:val="%5."/>
+      <w:lvlJc w:val="left"/>
+      <w:pPr>
+        <w:ind w:left="3600" w:hanging="360"/>
+      </w:pPr>
+    </w:lvl>
+    <w:lvl w:ilvl="5" w:tplc="0409001B" w:tentative="1">
+      <w:start w:val="1"/>
+      <w:numFmt w:val="lowerRoman"/>
+      <w:lvlText w:val="%6."/>
+      <w:lvlJc w:val="right"/>
+      <w:pPr>
+        <w:ind w:left="4320" w:hanging="180"/>
+      </w:pPr>
+    </w:lvl>
+    <w:lvl w:ilvl="6" w:tplc="0409000F" w:tentative="1">
+      <w:start w:val="1"/>
+      <w:numFmt w:val="decimal"/>
+      <w:lvlText w:val="%7."/>
+      <w:lvlJc w:val="left"/>
+      <w:pPr>
+        <w:ind w:left="5040" w:hanging="360"/>
+      </w:pPr>
+    </w:lvl>
+    <w:lvl w:ilvl="7" w:tplc="04090019" w:tentative="1">
+      <w:start w:val="1"/>
+      <w:numFmt w:val="lowerLetter"/>
+      <w:lvlText w:val="%8."/>
+      <w:lvlJc w:val="left"/>
+      <w:pPr>
+        <w:ind w:left="5760" w:hanging="360"/>
+      </w:pPr>
+    </w:lvl>
+    <w:lvl w:ilvl="8" w:tplc="0409001B" w:tentative="1">
+      <w:start w:val="1"/>
+      <w:numFmt w:val="lowerRoman"/>
+      <w:lvlText w:val="%9."/>
+      <w:lvlJc w:val="right"/>
+      <w:pPr>
+        <w:ind w:left="6480" w:hanging="180"/>
+      </w:pPr>
+    </w:lvl>
+  </w:abstractNum>
+  <w:abstractNum w:abstractNumId="3" w15:restartNumberingAfterBreak="0">
     <w:nsid w:val="1EEF00FB"/>
     <w:multiLevelType w:val="hybridMultilevel"/>
     <w:tmpl w:val="B2D2BF64"/>
@@ -1914,11 +3667,1757 @@
       </w:rPr>
     </w:lvl>
   </w:abstractNum>
+  <w:abstractNum w:abstractNumId="4" w15:restartNumberingAfterBreak="0">
+    <w:nsid w:val="26A54AB2"/>
+    <w:multiLevelType w:val="multilevel"/>
+    <w:tmpl w:val="4F2E13A2"/>
+    <w:lvl w:ilvl="0">
+      <w:start w:val="1"/>
+      <w:numFmt w:val="decimal"/>
+      <w:lvlText w:val="%1."/>
+      <w:lvlJc w:val="left"/>
+      <w:pPr>
+        <w:ind w:left="720" w:hanging="360"/>
+      </w:pPr>
+      <w:rPr>
+        <w:rFonts w:hint="default"/>
+      </w:rPr>
+    </w:lvl>
+    <w:lvl w:ilvl="1">
+      <w:start w:val="1"/>
+      <w:numFmt w:val="decimal"/>
+      <w:isLgl/>
+      <w:lvlText w:val="%1.%2"/>
+      <w:lvlJc w:val="left"/>
+      <w:pPr>
+        <w:ind w:left="720" w:hanging="360"/>
+      </w:pPr>
+      <w:rPr>
+        <w:rFonts w:hint="default"/>
+      </w:rPr>
+    </w:lvl>
+    <w:lvl w:ilvl="2">
+      <w:start w:val="1"/>
+      <w:numFmt w:val="decimal"/>
+      <w:isLgl/>
+      <w:lvlText w:val="%1.%2.%3"/>
+      <w:lvlJc w:val="left"/>
+      <w:pPr>
+        <w:ind w:left="1080" w:hanging="720"/>
+      </w:pPr>
+      <w:rPr>
+        <w:rFonts w:hint="default"/>
+      </w:rPr>
+    </w:lvl>
+    <w:lvl w:ilvl="3">
+      <w:start w:val="1"/>
+      <w:numFmt w:val="decimal"/>
+      <w:isLgl/>
+      <w:lvlText w:val="%1.%2.%3.%4"/>
+      <w:lvlJc w:val="left"/>
+      <w:pPr>
+        <w:ind w:left="1080" w:hanging="720"/>
+      </w:pPr>
+      <w:rPr>
+        <w:rFonts w:hint="default"/>
+      </w:rPr>
+    </w:lvl>
+    <w:lvl w:ilvl="4">
+      <w:start w:val="1"/>
+      <w:numFmt w:val="decimal"/>
+      <w:isLgl/>
+      <w:lvlText w:val="%1.%2.%3.%4.%5"/>
+      <w:lvlJc w:val="left"/>
+      <w:pPr>
+        <w:ind w:left="1440" w:hanging="1080"/>
+      </w:pPr>
+      <w:rPr>
+        <w:rFonts w:hint="default"/>
+      </w:rPr>
+    </w:lvl>
+    <w:lvl w:ilvl="5">
+      <w:start w:val="1"/>
+      <w:numFmt w:val="decimal"/>
+      <w:isLgl/>
+      <w:lvlText w:val="%1.%2.%3.%4.%5.%6"/>
+      <w:lvlJc w:val="left"/>
+      <w:pPr>
+        <w:ind w:left="1440" w:hanging="1080"/>
+      </w:pPr>
+      <w:rPr>
+        <w:rFonts w:hint="default"/>
+      </w:rPr>
+    </w:lvl>
+    <w:lvl w:ilvl="6">
+      <w:start w:val="1"/>
+      <w:numFmt w:val="decimal"/>
+      <w:isLgl/>
+      <w:lvlText w:val="%1.%2.%3.%4.%5.%6.%7"/>
+      <w:lvlJc w:val="left"/>
+      <w:pPr>
+        <w:ind w:left="1800" w:hanging="1440"/>
+      </w:pPr>
+      <w:rPr>
+        <w:rFonts w:hint="default"/>
+      </w:rPr>
+    </w:lvl>
+    <w:lvl w:ilvl="7">
+      <w:start w:val="1"/>
+      <w:numFmt w:val="decimal"/>
+      <w:isLgl/>
+      <w:lvlText w:val="%1.%2.%3.%4.%5.%6.%7.%8"/>
+      <w:lvlJc w:val="left"/>
+      <w:pPr>
+        <w:ind w:left="1800" w:hanging="1440"/>
+      </w:pPr>
+      <w:rPr>
+        <w:rFonts w:hint="default"/>
+      </w:rPr>
+    </w:lvl>
+    <w:lvl w:ilvl="8">
+      <w:start w:val="1"/>
+      <w:numFmt w:val="decimal"/>
+      <w:isLgl/>
+      <w:lvlText w:val="%1.%2.%3.%4.%5.%6.%7.%8.%9"/>
+      <w:lvlJc w:val="left"/>
+      <w:pPr>
+        <w:ind w:left="2160" w:hanging="1800"/>
+      </w:pPr>
+      <w:rPr>
+        <w:rFonts w:hint="default"/>
+      </w:rPr>
+    </w:lvl>
+  </w:abstractNum>
+  <w:abstractNum w:abstractNumId="5" w15:restartNumberingAfterBreak="0">
+    <w:nsid w:val="2E5F25A5"/>
+    <w:multiLevelType w:val="hybridMultilevel"/>
+    <w:tmpl w:val="2EF6E32E"/>
+    <w:lvl w:ilvl="0" w:tplc="0409000F">
+      <w:start w:val="1"/>
+      <w:numFmt w:val="decimal"/>
+      <w:lvlText w:val="%1."/>
+      <w:lvlJc w:val="left"/>
+      <w:pPr>
+        <w:ind w:left="720" w:hanging="360"/>
+      </w:pPr>
+    </w:lvl>
+    <w:lvl w:ilvl="1" w:tplc="04090019" w:tentative="1">
+      <w:start w:val="1"/>
+      <w:numFmt w:val="lowerLetter"/>
+      <w:lvlText w:val="%2."/>
+      <w:lvlJc w:val="left"/>
+      <w:pPr>
+        <w:ind w:left="1440" w:hanging="360"/>
+      </w:pPr>
+    </w:lvl>
+    <w:lvl w:ilvl="2" w:tplc="0409001B" w:tentative="1">
+      <w:start w:val="1"/>
+      <w:numFmt w:val="lowerRoman"/>
+      <w:lvlText w:val="%3."/>
+      <w:lvlJc w:val="right"/>
+      <w:pPr>
+        <w:ind w:left="2160" w:hanging="180"/>
+      </w:pPr>
+    </w:lvl>
+    <w:lvl w:ilvl="3" w:tplc="0409000F" w:tentative="1">
+      <w:start w:val="1"/>
+      <w:numFmt w:val="decimal"/>
+      <w:lvlText w:val="%4."/>
+      <w:lvlJc w:val="left"/>
+      <w:pPr>
+        <w:ind w:left="2880" w:hanging="360"/>
+      </w:pPr>
+    </w:lvl>
+    <w:lvl w:ilvl="4" w:tplc="04090019" w:tentative="1">
+      <w:start w:val="1"/>
+      <w:numFmt w:val="lowerLetter"/>
+      <w:lvlText w:val="%5."/>
+      <w:lvlJc w:val="left"/>
+      <w:pPr>
+        <w:ind w:left="3600" w:hanging="360"/>
+      </w:pPr>
+    </w:lvl>
+    <w:lvl w:ilvl="5" w:tplc="0409001B" w:tentative="1">
+      <w:start w:val="1"/>
+      <w:numFmt w:val="lowerRoman"/>
+      <w:lvlText w:val="%6."/>
+      <w:lvlJc w:val="right"/>
+      <w:pPr>
+        <w:ind w:left="4320" w:hanging="180"/>
+      </w:pPr>
+    </w:lvl>
+    <w:lvl w:ilvl="6" w:tplc="0409000F" w:tentative="1">
+      <w:start w:val="1"/>
+      <w:numFmt w:val="decimal"/>
+      <w:lvlText w:val="%7."/>
+      <w:lvlJc w:val="left"/>
+      <w:pPr>
+        <w:ind w:left="5040" w:hanging="360"/>
+      </w:pPr>
+    </w:lvl>
+    <w:lvl w:ilvl="7" w:tplc="04090019" w:tentative="1">
+      <w:start w:val="1"/>
+      <w:numFmt w:val="lowerLetter"/>
+      <w:lvlText w:val="%8."/>
+      <w:lvlJc w:val="left"/>
+      <w:pPr>
+        <w:ind w:left="5760" w:hanging="360"/>
+      </w:pPr>
+    </w:lvl>
+    <w:lvl w:ilvl="8" w:tplc="0409001B" w:tentative="1">
+      <w:start w:val="1"/>
+      <w:numFmt w:val="lowerRoman"/>
+      <w:lvlText w:val="%9."/>
+      <w:lvlJc w:val="right"/>
+      <w:pPr>
+        <w:ind w:left="6480" w:hanging="180"/>
+      </w:pPr>
+    </w:lvl>
+  </w:abstractNum>
+  <w:abstractNum w:abstractNumId="6" w15:restartNumberingAfterBreak="0">
+    <w:nsid w:val="3159730A"/>
+    <w:multiLevelType w:val="multilevel"/>
+    <w:tmpl w:val="0CCC4DF4"/>
+    <w:lvl w:ilvl="0">
+      <w:start w:val="1"/>
+      <w:numFmt w:val="decimal"/>
+      <w:lvlText w:val="%1."/>
+      <w:lvlJc w:val="left"/>
+      <w:pPr>
+        <w:tabs>
+          <w:tab w:val="num" w:pos="720"/>
+        </w:tabs>
+        <w:ind w:left="720" w:hanging="360"/>
+      </w:pPr>
+    </w:lvl>
+    <w:lvl w:ilvl="1" w:tentative="1">
+      <w:start w:val="1"/>
+      <w:numFmt w:val="decimal"/>
+      <w:lvlText w:val="%2."/>
+      <w:lvlJc w:val="left"/>
+      <w:pPr>
+        <w:tabs>
+          <w:tab w:val="num" w:pos="1440"/>
+        </w:tabs>
+        <w:ind w:left="1440" w:hanging="360"/>
+      </w:pPr>
+    </w:lvl>
+    <w:lvl w:ilvl="2" w:tentative="1">
+      <w:start w:val="1"/>
+      <w:numFmt w:val="decimal"/>
+      <w:lvlText w:val="%3."/>
+      <w:lvlJc w:val="left"/>
+      <w:pPr>
+        <w:tabs>
+          <w:tab w:val="num" w:pos="2160"/>
+        </w:tabs>
+        <w:ind w:left="2160" w:hanging="360"/>
+      </w:pPr>
+    </w:lvl>
+    <w:lvl w:ilvl="3" w:tentative="1">
+      <w:start w:val="1"/>
+      <w:numFmt w:val="decimal"/>
+      <w:lvlText w:val="%4."/>
+      <w:lvlJc w:val="left"/>
+      <w:pPr>
+        <w:tabs>
+          <w:tab w:val="num" w:pos="2880"/>
+        </w:tabs>
+        <w:ind w:left="2880" w:hanging="360"/>
+      </w:pPr>
+    </w:lvl>
+    <w:lvl w:ilvl="4" w:tentative="1">
+      <w:start w:val="1"/>
+      <w:numFmt w:val="decimal"/>
+      <w:lvlText w:val="%5."/>
+      <w:lvlJc w:val="left"/>
+      <w:pPr>
+        <w:tabs>
+          <w:tab w:val="num" w:pos="3600"/>
+        </w:tabs>
+        <w:ind w:left="3600" w:hanging="360"/>
+      </w:pPr>
+    </w:lvl>
+    <w:lvl w:ilvl="5" w:tentative="1">
+      <w:start w:val="1"/>
+      <w:numFmt w:val="decimal"/>
+      <w:lvlText w:val="%6."/>
+      <w:lvlJc w:val="left"/>
+      <w:pPr>
+        <w:tabs>
+          <w:tab w:val="num" w:pos="4320"/>
+        </w:tabs>
+        <w:ind w:left="4320" w:hanging="360"/>
+      </w:pPr>
+    </w:lvl>
+    <w:lvl w:ilvl="6" w:tentative="1">
+      <w:start w:val="1"/>
+      <w:numFmt w:val="decimal"/>
+      <w:lvlText w:val="%7."/>
+      <w:lvlJc w:val="left"/>
+      <w:pPr>
+        <w:tabs>
+          <w:tab w:val="num" w:pos="5040"/>
+        </w:tabs>
+        <w:ind w:left="5040" w:hanging="360"/>
+      </w:pPr>
+    </w:lvl>
+    <w:lvl w:ilvl="7" w:tentative="1">
+      <w:start w:val="1"/>
+      <w:numFmt w:val="decimal"/>
+      <w:lvlText w:val="%8."/>
+      <w:lvlJc w:val="left"/>
+      <w:pPr>
+        <w:tabs>
+          <w:tab w:val="num" w:pos="5760"/>
+        </w:tabs>
+        <w:ind w:left="5760" w:hanging="360"/>
+      </w:pPr>
+    </w:lvl>
+    <w:lvl w:ilvl="8" w:tentative="1">
+      <w:start w:val="1"/>
+      <w:numFmt w:val="decimal"/>
+      <w:lvlText w:val="%9."/>
+      <w:lvlJc w:val="left"/>
+      <w:pPr>
+        <w:tabs>
+          <w:tab w:val="num" w:pos="6480"/>
+        </w:tabs>
+        <w:ind w:left="6480" w:hanging="360"/>
+      </w:pPr>
+    </w:lvl>
+  </w:abstractNum>
+  <w:abstractNum w:abstractNumId="7" w15:restartNumberingAfterBreak="0">
+    <w:nsid w:val="3D9778BA"/>
+    <w:multiLevelType w:val="multilevel"/>
+    <w:tmpl w:val="6FEAEF16"/>
+    <w:lvl w:ilvl="0">
+      <w:start w:val="1"/>
+      <w:numFmt w:val="bullet"/>
+      <w:lvlText w:val=""/>
+      <w:lvlJc w:val="left"/>
+      <w:pPr>
+        <w:tabs>
+          <w:tab w:val="num" w:pos="720"/>
+        </w:tabs>
+        <w:ind w:left="720" w:hanging="360"/>
+      </w:pPr>
+      <w:rPr>
+        <w:rFonts w:ascii="Symbol" w:hAnsi="Symbol" w:hint="default"/>
+        <w:sz w:val="20"/>
+      </w:rPr>
+    </w:lvl>
+    <w:lvl w:ilvl="1" w:tentative="1">
+      <w:start w:val="1"/>
+      <w:numFmt w:val="bullet"/>
+      <w:lvlText w:val="o"/>
+      <w:lvlJc w:val="left"/>
+      <w:pPr>
+        <w:tabs>
+          <w:tab w:val="num" w:pos="1440"/>
+        </w:tabs>
+        <w:ind w:left="1440" w:hanging="360"/>
+      </w:pPr>
+      <w:rPr>
+        <w:rFonts w:ascii="Courier New" w:hAnsi="Courier New" w:hint="default"/>
+        <w:sz w:val="20"/>
+      </w:rPr>
+    </w:lvl>
+    <w:lvl w:ilvl="2" w:tentative="1">
+      <w:start w:val="1"/>
+      <w:numFmt w:val="bullet"/>
+      <w:lvlText w:val=""/>
+      <w:lvlJc w:val="left"/>
+      <w:pPr>
+        <w:tabs>
+          <w:tab w:val="num" w:pos="2160"/>
+        </w:tabs>
+        <w:ind w:left="2160" w:hanging="360"/>
+      </w:pPr>
+      <w:rPr>
+        <w:rFonts w:ascii="Wingdings" w:hAnsi="Wingdings" w:hint="default"/>
+        <w:sz w:val="20"/>
+      </w:rPr>
+    </w:lvl>
+    <w:lvl w:ilvl="3" w:tentative="1">
+      <w:start w:val="1"/>
+      <w:numFmt w:val="bullet"/>
+      <w:lvlText w:val=""/>
+      <w:lvlJc w:val="left"/>
+      <w:pPr>
+        <w:tabs>
+          <w:tab w:val="num" w:pos="2880"/>
+        </w:tabs>
+        <w:ind w:left="2880" w:hanging="360"/>
+      </w:pPr>
+      <w:rPr>
+        <w:rFonts w:ascii="Wingdings" w:hAnsi="Wingdings" w:hint="default"/>
+        <w:sz w:val="20"/>
+      </w:rPr>
+    </w:lvl>
+    <w:lvl w:ilvl="4" w:tentative="1">
+      <w:start w:val="1"/>
+      <w:numFmt w:val="bullet"/>
+      <w:lvlText w:val=""/>
+      <w:lvlJc w:val="left"/>
+      <w:pPr>
+        <w:tabs>
+          <w:tab w:val="num" w:pos="3600"/>
+        </w:tabs>
+        <w:ind w:left="3600" w:hanging="360"/>
+      </w:pPr>
+      <w:rPr>
+        <w:rFonts w:ascii="Wingdings" w:hAnsi="Wingdings" w:hint="default"/>
+        <w:sz w:val="20"/>
+      </w:rPr>
+    </w:lvl>
+    <w:lvl w:ilvl="5" w:tentative="1">
+      <w:start w:val="1"/>
+      <w:numFmt w:val="bullet"/>
+      <w:lvlText w:val=""/>
+      <w:lvlJc w:val="left"/>
+      <w:pPr>
+        <w:tabs>
+          <w:tab w:val="num" w:pos="4320"/>
+        </w:tabs>
+        <w:ind w:left="4320" w:hanging="360"/>
+      </w:pPr>
+      <w:rPr>
+        <w:rFonts w:ascii="Wingdings" w:hAnsi="Wingdings" w:hint="default"/>
+        <w:sz w:val="20"/>
+      </w:rPr>
+    </w:lvl>
+    <w:lvl w:ilvl="6" w:tentative="1">
+      <w:start w:val="1"/>
+      <w:numFmt w:val="bullet"/>
+      <w:lvlText w:val=""/>
+      <w:lvlJc w:val="left"/>
+      <w:pPr>
+        <w:tabs>
+          <w:tab w:val="num" w:pos="5040"/>
+        </w:tabs>
+        <w:ind w:left="5040" w:hanging="360"/>
+      </w:pPr>
+      <w:rPr>
+        <w:rFonts w:ascii="Wingdings" w:hAnsi="Wingdings" w:hint="default"/>
+        <w:sz w:val="20"/>
+      </w:rPr>
+    </w:lvl>
+    <w:lvl w:ilvl="7" w:tentative="1">
+      <w:start w:val="1"/>
+      <w:numFmt w:val="bullet"/>
+      <w:lvlText w:val=""/>
+      <w:lvlJc w:val="left"/>
+      <w:pPr>
+        <w:tabs>
+          <w:tab w:val="num" w:pos="5760"/>
+        </w:tabs>
+        <w:ind w:left="5760" w:hanging="360"/>
+      </w:pPr>
+      <w:rPr>
+        <w:rFonts w:ascii="Wingdings" w:hAnsi="Wingdings" w:hint="default"/>
+        <w:sz w:val="20"/>
+      </w:rPr>
+    </w:lvl>
+    <w:lvl w:ilvl="8" w:tentative="1">
+      <w:start w:val="1"/>
+      <w:numFmt w:val="bullet"/>
+      <w:lvlText w:val=""/>
+      <w:lvlJc w:val="left"/>
+      <w:pPr>
+        <w:tabs>
+          <w:tab w:val="num" w:pos="6480"/>
+        </w:tabs>
+        <w:ind w:left="6480" w:hanging="360"/>
+      </w:pPr>
+      <w:rPr>
+        <w:rFonts w:ascii="Wingdings" w:hAnsi="Wingdings" w:hint="default"/>
+        <w:sz w:val="20"/>
+      </w:rPr>
+    </w:lvl>
+  </w:abstractNum>
+  <w:abstractNum w:abstractNumId="8" w15:restartNumberingAfterBreak="0">
+    <w:nsid w:val="4F536827"/>
+    <w:multiLevelType w:val="multilevel"/>
+    <w:tmpl w:val="FD50A1A6"/>
+    <w:lvl w:ilvl="0">
+      <w:start w:val="1"/>
+      <w:numFmt w:val="bullet"/>
+      <w:lvlText w:val=""/>
+      <w:lvlJc w:val="left"/>
+      <w:pPr>
+        <w:tabs>
+          <w:tab w:val="num" w:pos="720"/>
+        </w:tabs>
+        <w:ind w:left="720" w:hanging="360"/>
+      </w:pPr>
+      <w:rPr>
+        <w:rFonts w:ascii="Symbol" w:hAnsi="Symbol" w:hint="default"/>
+        <w:sz w:val="20"/>
+      </w:rPr>
+    </w:lvl>
+    <w:lvl w:ilvl="1" w:tentative="1">
+      <w:start w:val="1"/>
+      <w:numFmt w:val="bullet"/>
+      <w:lvlText w:val="o"/>
+      <w:lvlJc w:val="left"/>
+      <w:pPr>
+        <w:tabs>
+          <w:tab w:val="num" w:pos="1440"/>
+        </w:tabs>
+        <w:ind w:left="1440" w:hanging="360"/>
+      </w:pPr>
+      <w:rPr>
+        <w:rFonts w:ascii="Courier New" w:hAnsi="Courier New" w:hint="default"/>
+        <w:sz w:val="20"/>
+      </w:rPr>
+    </w:lvl>
+    <w:lvl w:ilvl="2" w:tentative="1">
+      <w:start w:val="1"/>
+      <w:numFmt w:val="bullet"/>
+      <w:lvlText w:val=""/>
+      <w:lvlJc w:val="left"/>
+      <w:pPr>
+        <w:tabs>
+          <w:tab w:val="num" w:pos="2160"/>
+        </w:tabs>
+        <w:ind w:left="2160" w:hanging="360"/>
+      </w:pPr>
+      <w:rPr>
+        <w:rFonts w:ascii="Wingdings" w:hAnsi="Wingdings" w:hint="default"/>
+        <w:sz w:val="20"/>
+      </w:rPr>
+    </w:lvl>
+    <w:lvl w:ilvl="3" w:tentative="1">
+      <w:start w:val="1"/>
+      <w:numFmt w:val="bullet"/>
+      <w:lvlText w:val=""/>
+      <w:lvlJc w:val="left"/>
+      <w:pPr>
+        <w:tabs>
+          <w:tab w:val="num" w:pos="2880"/>
+        </w:tabs>
+        <w:ind w:left="2880" w:hanging="360"/>
+      </w:pPr>
+      <w:rPr>
+        <w:rFonts w:ascii="Wingdings" w:hAnsi="Wingdings" w:hint="default"/>
+        <w:sz w:val="20"/>
+      </w:rPr>
+    </w:lvl>
+    <w:lvl w:ilvl="4" w:tentative="1">
+      <w:start w:val="1"/>
+      <w:numFmt w:val="bullet"/>
+      <w:lvlText w:val=""/>
+      <w:lvlJc w:val="left"/>
+      <w:pPr>
+        <w:tabs>
+          <w:tab w:val="num" w:pos="3600"/>
+        </w:tabs>
+        <w:ind w:left="3600" w:hanging="360"/>
+      </w:pPr>
+      <w:rPr>
+        <w:rFonts w:ascii="Wingdings" w:hAnsi="Wingdings" w:hint="default"/>
+        <w:sz w:val="20"/>
+      </w:rPr>
+    </w:lvl>
+    <w:lvl w:ilvl="5" w:tentative="1">
+      <w:start w:val="1"/>
+      <w:numFmt w:val="bullet"/>
+      <w:lvlText w:val=""/>
+      <w:lvlJc w:val="left"/>
+      <w:pPr>
+        <w:tabs>
+          <w:tab w:val="num" w:pos="4320"/>
+        </w:tabs>
+        <w:ind w:left="4320" w:hanging="360"/>
+      </w:pPr>
+      <w:rPr>
+        <w:rFonts w:ascii="Wingdings" w:hAnsi="Wingdings" w:hint="default"/>
+        <w:sz w:val="20"/>
+      </w:rPr>
+    </w:lvl>
+    <w:lvl w:ilvl="6" w:tentative="1">
+      <w:start w:val="1"/>
+      <w:numFmt w:val="bullet"/>
+      <w:lvlText w:val=""/>
+      <w:lvlJc w:val="left"/>
+      <w:pPr>
+        <w:tabs>
+          <w:tab w:val="num" w:pos="5040"/>
+        </w:tabs>
+        <w:ind w:left="5040" w:hanging="360"/>
+      </w:pPr>
+      <w:rPr>
+        <w:rFonts w:ascii="Wingdings" w:hAnsi="Wingdings" w:hint="default"/>
+        <w:sz w:val="20"/>
+      </w:rPr>
+    </w:lvl>
+    <w:lvl w:ilvl="7" w:tentative="1">
+      <w:start w:val="1"/>
+      <w:numFmt w:val="bullet"/>
+      <w:lvlText w:val=""/>
+      <w:lvlJc w:val="left"/>
+      <w:pPr>
+        <w:tabs>
+          <w:tab w:val="num" w:pos="5760"/>
+        </w:tabs>
+        <w:ind w:left="5760" w:hanging="360"/>
+      </w:pPr>
+      <w:rPr>
+        <w:rFonts w:ascii="Wingdings" w:hAnsi="Wingdings" w:hint="default"/>
+        <w:sz w:val="20"/>
+      </w:rPr>
+    </w:lvl>
+    <w:lvl w:ilvl="8" w:tentative="1">
+      <w:start w:val="1"/>
+      <w:numFmt w:val="bullet"/>
+      <w:lvlText w:val=""/>
+      <w:lvlJc w:val="left"/>
+      <w:pPr>
+        <w:tabs>
+          <w:tab w:val="num" w:pos="6480"/>
+        </w:tabs>
+        <w:ind w:left="6480" w:hanging="360"/>
+      </w:pPr>
+      <w:rPr>
+        <w:rFonts w:ascii="Wingdings" w:hAnsi="Wingdings" w:hint="default"/>
+        <w:sz w:val="20"/>
+      </w:rPr>
+    </w:lvl>
+  </w:abstractNum>
+  <w:abstractNum w:abstractNumId="9" w15:restartNumberingAfterBreak="0">
+    <w:nsid w:val="524578A7"/>
+    <w:multiLevelType w:val="multilevel"/>
+    <w:tmpl w:val="D7D825DE"/>
+    <w:lvl w:ilvl="0">
+      <w:start w:val="1"/>
+      <w:numFmt w:val="bullet"/>
+      <w:lvlText w:val=""/>
+      <w:lvlJc w:val="left"/>
+      <w:pPr>
+        <w:tabs>
+          <w:tab w:val="num" w:pos="720"/>
+        </w:tabs>
+        <w:ind w:left="720" w:hanging="360"/>
+      </w:pPr>
+      <w:rPr>
+        <w:rFonts w:ascii="Symbol" w:hAnsi="Symbol" w:hint="default"/>
+        <w:sz w:val="20"/>
+      </w:rPr>
+    </w:lvl>
+    <w:lvl w:ilvl="1" w:tentative="1">
+      <w:start w:val="1"/>
+      <w:numFmt w:val="bullet"/>
+      <w:lvlText w:val="o"/>
+      <w:lvlJc w:val="left"/>
+      <w:pPr>
+        <w:tabs>
+          <w:tab w:val="num" w:pos="1440"/>
+        </w:tabs>
+        <w:ind w:left="1440" w:hanging="360"/>
+      </w:pPr>
+      <w:rPr>
+        <w:rFonts w:ascii="Courier New" w:hAnsi="Courier New" w:hint="default"/>
+        <w:sz w:val="20"/>
+      </w:rPr>
+    </w:lvl>
+    <w:lvl w:ilvl="2" w:tentative="1">
+      <w:start w:val="1"/>
+      <w:numFmt w:val="bullet"/>
+      <w:lvlText w:val=""/>
+      <w:lvlJc w:val="left"/>
+      <w:pPr>
+        <w:tabs>
+          <w:tab w:val="num" w:pos="2160"/>
+        </w:tabs>
+        <w:ind w:left="2160" w:hanging="360"/>
+      </w:pPr>
+      <w:rPr>
+        <w:rFonts w:ascii="Wingdings" w:hAnsi="Wingdings" w:hint="default"/>
+        <w:sz w:val="20"/>
+      </w:rPr>
+    </w:lvl>
+    <w:lvl w:ilvl="3" w:tentative="1">
+      <w:start w:val="1"/>
+      <w:numFmt w:val="bullet"/>
+      <w:lvlText w:val=""/>
+      <w:lvlJc w:val="left"/>
+      <w:pPr>
+        <w:tabs>
+          <w:tab w:val="num" w:pos="2880"/>
+        </w:tabs>
+        <w:ind w:left="2880" w:hanging="360"/>
+      </w:pPr>
+      <w:rPr>
+        <w:rFonts w:ascii="Wingdings" w:hAnsi="Wingdings" w:hint="default"/>
+        <w:sz w:val="20"/>
+      </w:rPr>
+    </w:lvl>
+    <w:lvl w:ilvl="4" w:tentative="1">
+      <w:start w:val="1"/>
+      <w:numFmt w:val="bullet"/>
+      <w:lvlText w:val=""/>
+      <w:lvlJc w:val="left"/>
+      <w:pPr>
+        <w:tabs>
+          <w:tab w:val="num" w:pos="3600"/>
+        </w:tabs>
+        <w:ind w:left="3600" w:hanging="360"/>
+      </w:pPr>
+      <w:rPr>
+        <w:rFonts w:ascii="Wingdings" w:hAnsi="Wingdings" w:hint="default"/>
+        <w:sz w:val="20"/>
+      </w:rPr>
+    </w:lvl>
+    <w:lvl w:ilvl="5" w:tentative="1">
+      <w:start w:val="1"/>
+      <w:numFmt w:val="bullet"/>
+      <w:lvlText w:val=""/>
+      <w:lvlJc w:val="left"/>
+      <w:pPr>
+        <w:tabs>
+          <w:tab w:val="num" w:pos="4320"/>
+        </w:tabs>
+        <w:ind w:left="4320" w:hanging="360"/>
+      </w:pPr>
+      <w:rPr>
+        <w:rFonts w:ascii="Wingdings" w:hAnsi="Wingdings" w:hint="default"/>
+        <w:sz w:val="20"/>
+      </w:rPr>
+    </w:lvl>
+    <w:lvl w:ilvl="6" w:tentative="1">
+      <w:start w:val="1"/>
+      <w:numFmt w:val="bullet"/>
+      <w:lvlText w:val=""/>
+      <w:lvlJc w:val="left"/>
+      <w:pPr>
+        <w:tabs>
+          <w:tab w:val="num" w:pos="5040"/>
+        </w:tabs>
+        <w:ind w:left="5040" w:hanging="360"/>
+      </w:pPr>
+      <w:rPr>
+        <w:rFonts w:ascii="Wingdings" w:hAnsi="Wingdings" w:hint="default"/>
+        <w:sz w:val="20"/>
+      </w:rPr>
+    </w:lvl>
+    <w:lvl w:ilvl="7" w:tentative="1">
+      <w:start w:val="1"/>
+      <w:numFmt w:val="bullet"/>
+      <w:lvlText w:val=""/>
+      <w:lvlJc w:val="left"/>
+      <w:pPr>
+        <w:tabs>
+          <w:tab w:val="num" w:pos="5760"/>
+        </w:tabs>
+        <w:ind w:left="5760" w:hanging="360"/>
+      </w:pPr>
+      <w:rPr>
+        <w:rFonts w:ascii="Wingdings" w:hAnsi="Wingdings" w:hint="default"/>
+        <w:sz w:val="20"/>
+      </w:rPr>
+    </w:lvl>
+    <w:lvl w:ilvl="8" w:tentative="1">
+      <w:start w:val="1"/>
+      <w:numFmt w:val="bullet"/>
+      <w:lvlText w:val=""/>
+      <w:lvlJc w:val="left"/>
+      <w:pPr>
+        <w:tabs>
+          <w:tab w:val="num" w:pos="6480"/>
+        </w:tabs>
+        <w:ind w:left="6480" w:hanging="360"/>
+      </w:pPr>
+      <w:rPr>
+        <w:rFonts w:ascii="Wingdings" w:hAnsi="Wingdings" w:hint="default"/>
+        <w:sz w:val="20"/>
+      </w:rPr>
+    </w:lvl>
+  </w:abstractNum>
+  <w:abstractNum w:abstractNumId="10" w15:restartNumberingAfterBreak="0">
+    <w:nsid w:val="530774AD"/>
+    <w:multiLevelType w:val="multilevel"/>
+    <w:tmpl w:val="FD50A1A6"/>
+    <w:lvl w:ilvl="0">
+      <w:start w:val="1"/>
+      <w:numFmt w:val="bullet"/>
+      <w:lvlText w:val=""/>
+      <w:lvlJc w:val="left"/>
+      <w:pPr>
+        <w:tabs>
+          <w:tab w:val="num" w:pos="720"/>
+        </w:tabs>
+        <w:ind w:left="720" w:hanging="360"/>
+      </w:pPr>
+      <w:rPr>
+        <w:rFonts w:ascii="Symbol" w:hAnsi="Symbol" w:hint="default"/>
+        <w:sz w:val="20"/>
+      </w:rPr>
+    </w:lvl>
+    <w:lvl w:ilvl="1" w:tentative="1">
+      <w:start w:val="1"/>
+      <w:numFmt w:val="bullet"/>
+      <w:lvlText w:val="o"/>
+      <w:lvlJc w:val="left"/>
+      <w:pPr>
+        <w:tabs>
+          <w:tab w:val="num" w:pos="1440"/>
+        </w:tabs>
+        <w:ind w:left="1440" w:hanging="360"/>
+      </w:pPr>
+      <w:rPr>
+        <w:rFonts w:ascii="Courier New" w:hAnsi="Courier New" w:hint="default"/>
+        <w:sz w:val="20"/>
+      </w:rPr>
+    </w:lvl>
+    <w:lvl w:ilvl="2" w:tentative="1">
+      <w:start w:val="1"/>
+      <w:numFmt w:val="bullet"/>
+      <w:lvlText w:val=""/>
+      <w:lvlJc w:val="left"/>
+      <w:pPr>
+        <w:tabs>
+          <w:tab w:val="num" w:pos="2160"/>
+        </w:tabs>
+        <w:ind w:left="2160" w:hanging="360"/>
+      </w:pPr>
+      <w:rPr>
+        <w:rFonts w:ascii="Wingdings" w:hAnsi="Wingdings" w:hint="default"/>
+        <w:sz w:val="20"/>
+      </w:rPr>
+    </w:lvl>
+    <w:lvl w:ilvl="3" w:tentative="1">
+      <w:start w:val="1"/>
+      <w:numFmt w:val="bullet"/>
+      <w:lvlText w:val=""/>
+      <w:lvlJc w:val="left"/>
+      <w:pPr>
+        <w:tabs>
+          <w:tab w:val="num" w:pos="2880"/>
+        </w:tabs>
+        <w:ind w:left="2880" w:hanging="360"/>
+      </w:pPr>
+      <w:rPr>
+        <w:rFonts w:ascii="Wingdings" w:hAnsi="Wingdings" w:hint="default"/>
+        <w:sz w:val="20"/>
+      </w:rPr>
+    </w:lvl>
+    <w:lvl w:ilvl="4" w:tentative="1">
+      <w:start w:val="1"/>
+      <w:numFmt w:val="bullet"/>
+      <w:lvlText w:val=""/>
+      <w:lvlJc w:val="left"/>
+      <w:pPr>
+        <w:tabs>
+          <w:tab w:val="num" w:pos="3600"/>
+        </w:tabs>
+        <w:ind w:left="3600" w:hanging="360"/>
+      </w:pPr>
+      <w:rPr>
+        <w:rFonts w:ascii="Wingdings" w:hAnsi="Wingdings" w:hint="default"/>
+        <w:sz w:val="20"/>
+      </w:rPr>
+    </w:lvl>
+    <w:lvl w:ilvl="5" w:tentative="1">
+      <w:start w:val="1"/>
+      <w:numFmt w:val="bullet"/>
+      <w:lvlText w:val=""/>
+      <w:lvlJc w:val="left"/>
+      <w:pPr>
+        <w:tabs>
+          <w:tab w:val="num" w:pos="4320"/>
+        </w:tabs>
+        <w:ind w:left="4320" w:hanging="360"/>
+      </w:pPr>
+      <w:rPr>
+        <w:rFonts w:ascii="Wingdings" w:hAnsi="Wingdings" w:hint="default"/>
+        <w:sz w:val="20"/>
+      </w:rPr>
+    </w:lvl>
+    <w:lvl w:ilvl="6" w:tentative="1">
+      <w:start w:val="1"/>
+      <w:numFmt w:val="bullet"/>
+      <w:lvlText w:val=""/>
+      <w:lvlJc w:val="left"/>
+      <w:pPr>
+        <w:tabs>
+          <w:tab w:val="num" w:pos="5040"/>
+        </w:tabs>
+        <w:ind w:left="5040" w:hanging="360"/>
+      </w:pPr>
+      <w:rPr>
+        <w:rFonts w:ascii="Wingdings" w:hAnsi="Wingdings" w:hint="default"/>
+        <w:sz w:val="20"/>
+      </w:rPr>
+    </w:lvl>
+    <w:lvl w:ilvl="7" w:tentative="1">
+      <w:start w:val="1"/>
+      <w:numFmt w:val="bullet"/>
+      <w:lvlText w:val=""/>
+      <w:lvlJc w:val="left"/>
+      <w:pPr>
+        <w:tabs>
+          <w:tab w:val="num" w:pos="5760"/>
+        </w:tabs>
+        <w:ind w:left="5760" w:hanging="360"/>
+      </w:pPr>
+      <w:rPr>
+        <w:rFonts w:ascii="Wingdings" w:hAnsi="Wingdings" w:hint="default"/>
+        <w:sz w:val="20"/>
+      </w:rPr>
+    </w:lvl>
+    <w:lvl w:ilvl="8" w:tentative="1">
+      <w:start w:val="1"/>
+      <w:numFmt w:val="bullet"/>
+      <w:lvlText w:val=""/>
+      <w:lvlJc w:val="left"/>
+      <w:pPr>
+        <w:tabs>
+          <w:tab w:val="num" w:pos="6480"/>
+        </w:tabs>
+        <w:ind w:left="6480" w:hanging="360"/>
+      </w:pPr>
+      <w:rPr>
+        <w:rFonts w:ascii="Wingdings" w:hAnsi="Wingdings" w:hint="default"/>
+        <w:sz w:val="20"/>
+      </w:rPr>
+    </w:lvl>
+  </w:abstractNum>
+  <w:abstractNum w:abstractNumId="11" w15:restartNumberingAfterBreak="0">
+    <w:nsid w:val="57910DCA"/>
+    <w:multiLevelType w:val="multilevel"/>
+    <w:tmpl w:val="7178A260"/>
+    <w:lvl w:ilvl="0">
+      <w:start w:val="1"/>
+      <w:numFmt w:val="bullet"/>
+      <w:lvlText w:val=""/>
+      <w:lvlJc w:val="left"/>
+      <w:pPr>
+        <w:tabs>
+          <w:tab w:val="num" w:pos="720"/>
+        </w:tabs>
+        <w:ind w:left="720" w:hanging="360"/>
+      </w:pPr>
+      <w:rPr>
+        <w:rFonts w:ascii="Symbol" w:hAnsi="Symbol" w:hint="default"/>
+        <w:sz w:val="20"/>
+      </w:rPr>
+    </w:lvl>
+    <w:lvl w:ilvl="1" w:tentative="1">
+      <w:start w:val="1"/>
+      <w:numFmt w:val="bullet"/>
+      <w:lvlText w:val="o"/>
+      <w:lvlJc w:val="left"/>
+      <w:pPr>
+        <w:tabs>
+          <w:tab w:val="num" w:pos="1440"/>
+        </w:tabs>
+        <w:ind w:left="1440" w:hanging="360"/>
+      </w:pPr>
+      <w:rPr>
+        <w:rFonts w:ascii="Courier New" w:hAnsi="Courier New" w:hint="default"/>
+        <w:sz w:val="20"/>
+      </w:rPr>
+    </w:lvl>
+    <w:lvl w:ilvl="2" w:tentative="1">
+      <w:start w:val="1"/>
+      <w:numFmt w:val="bullet"/>
+      <w:lvlText w:val=""/>
+      <w:lvlJc w:val="left"/>
+      <w:pPr>
+        <w:tabs>
+          <w:tab w:val="num" w:pos="2160"/>
+        </w:tabs>
+        <w:ind w:left="2160" w:hanging="360"/>
+      </w:pPr>
+      <w:rPr>
+        <w:rFonts w:ascii="Wingdings" w:hAnsi="Wingdings" w:hint="default"/>
+        <w:sz w:val="20"/>
+      </w:rPr>
+    </w:lvl>
+    <w:lvl w:ilvl="3" w:tentative="1">
+      <w:start w:val="1"/>
+      <w:numFmt w:val="bullet"/>
+      <w:lvlText w:val=""/>
+      <w:lvlJc w:val="left"/>
+      <w:pPr>
+        <w:tabs>
+          <w:tab w:val="num" w:pos="2880"/>
+        </w:tabs>
+        <w:ind w:left="2880" w:hanging="360"/>
+      </w:pPr>
+      <w:rPr>
+        <w:rFonts w:ascii="Wingdings" w:hAnsi="Wingdings" w:hint="default"/>
+        <w:sz w:val="20"/>
+      </w:rPr>
+    </w:lvl>
+    <w:lvl w:ilvl="4" w:tentative="1">
+      <w:start w:val="1"/>
+      <w:numFmt w:val="bullet"/>
+      <w:lvlText w:val=""/>
+      <w:lvlJc w:val="left"/>
+      <w:pPr>
+        <w:tabs>
+          <w:tab w:val="num" w:pos="3600"/>
+        </w:tabs>
+        <w:ind w:left="3600" w:hanging="360"/>
+      </w:pPr>
+      <w:rPr>
+        <w:rFonts w:ascii="Wingdings" w:hAnsi="Wingdings" w:hint="default"/>
+        <w:sz w:val="20"/>
+      </w:rPr>
+    </w:lvl>
+    <w:lvl w:ilvl="5" w:tentative="1">
+      <w:start w:val="1"/>
+      <w:numFmt w:val="bullet"/>
+      <w:lvlText w:val=""/>
+      <w:lvlJc w:val="left"/>
+      <w:pPr>
+        <w:tabs>
+          <w:tab w:val="num" w:pos="4320"/>
+        </w:tabs>
+        <w:ind w:left="4320" w:hanging="360"/>
+      </w:pPr>
+      <w:rPr>
+        <w:rFonts w:ascii="Wingdings" w:hAnsi="Wingdings" w:hint="default"/>
+        <w:sz w:val="20"/>
+      </w:rPr>
+    </w:lvl>
+    <w:lvl w:ilvl="6" w:tentative="1">
+      <w:start w:val="1"/>
+      <w:numFmt w:val="bullet"/>
+      <w:lvlText w:val=""/>
+      <w:lvlJc w:val="left"/>
+      <w:pPr>
+        <w:tabs>
+          <w:tab w:val="num" w:pos="5040"/>
+        </w:tabs>
+        <w:ind w:left="5040" w:hanging="360"/>
+      </w:pPr>
+      <w:rPr>
+        <w:rFonts w:ascii="Wingdings" w:hAnsi="Wingdings" w:hint="default"/>
+        <w:sz w:val="20"/>
+      </w:rPr>
+    </w:lvl>
+    <w:lvl w:ilvl="7" w:tentative="1">
+      <w:start w:val="1"/>
+      <w:numFmt w:val="bullet"/>
+      <w:lvlText w:val=""/>
+      <w:lvlJc w:val="left"/>
+      <w:pPr>
+        <w:tabs>
+          <w:tab w:val="num" w:pos="5760"/>
+        </w:tabs>
+        <w:ind w:left="5760" w:hanging="360"/>
+      </w:pPr>
+      <w:rPr>
+        <w:rFonts w:ascii="Wingdings" w:hAnsi="Wingdings" w:hint="default"/>
+        <w:sz w:val="20"/>
+      </w:rPr>
+    </w:lvl>
+    <w:lvl w:ilvl="8" w:tentative="1">
+      <w:start w:val="1"/>
+      <w:numFmt w:val="bullet"/>
+      <w:lvlText w:val=""/>
+      <w:lvlJc w:val="left"/>
+      <w:pPr>
+        <w:tabs>
+          <w:tab w:val="num" w:pos="6480"/>
+        </w:tabs>
+        <w:ind w:left="6480" w:hanging="360"/>
+      </w:pPr>
+      <w:rPr>
+        <w:rFonts w:ascii="Wingdings" w:hAnsi="Wingdings" w:hint="default"/>
+        <w:sz w:val="20"/>
+      </w:rPr>
+    </w:lvl>
+  </w:abstractNum>
+  <w:abstractNum w:abstractNumId="12" w15:restartNumberingAfterBreak="0">
+    <w:nsid w:val="5CC2455F"/>
+    <w:multiLevelType w:val="multilevel"/>
+    <w:tmpl w:val="FD50A1A6"/>
+    <w:lvl w:ilvl="0">
+      <w:start w:val="1"/>
+      <w:numFmt w:val="bullet"/>
+      <w:lvlText w:val=""/>
+      <w:lvlJc w:val="left"/>
+      <w:pPr>
+        <w:tabs>
+          <w:tab w:val="num" w:pos="720"/>
+        </w:tabs>
+        <w:ind w:left="720" w:hanging="360"/>
+      </w:pPr>
+      <w:rPr>
+        <w:rFonts w:ascii="Symbol" w:hAnsi="Symbol" w:hint="default"/>
+        <w:sz w:val="20"/>
+      </w:rPr>
+    </w:lvl>
+    <w:lvl w:ilvl="1" w:tentative="1">
+      <w:start w:val="1"/>
+      <w:numFmt w:val="bullet"/>
+      <w:lvlText w:val="o"/>
+      <w:lvlJc w:val="left"/>
+      <w:pPr>
+        <w:tabs>
+          <w:tab w:val="num" w:pos="1440"/>
+        </w:tabs>
+        <w:ind w:left="1440" w:hanging="360"/>
+      </w:pPr>
+      <w:rPr>
+        <w:rFonts w:ascii="Courier New" w:hAnsi="Courier New" w:hint="default"/>
+        <w:sz w:val="20"/>
+      </w:rPr>
+    </w:lvl>
+    <w:lvl w:ilvl="2" w:tentative="1">
+      <w:start w:val="1"/>
+      <w:numFmt w:val="bullet"/>
+      <w:lvlText w:val=""/>
+      <w:lvlJc w:val="left"/>
+      <w:pPr>
+        <w:tabs>
+          <w:tab w:val="num" w:pos="2160"/>
+        </w:tabs>
+        <w:ind w:left="2160" w:hanging="360"/>
+      </w:pPr>
+      <w:rPr>
+        <w:rFonts w:ascii="Wingdings" w:hAnsi="Wingdings" w:hint="default"/>
+        <w:sz w:val="20"/>
+      </w:rPr>
+    </w:lvl>
+    <w:lvl w:ilvl="3" w:tentative="1">
+      <w:start w:val="1"/>
+      <w:numFmt w:val="bullet"/>
+      <w:lvlText w:val=""/>
+      <w:lvlJc w:val="left"/>
+      <w:pPr>
+        <w:tabs>
+          <w:tab w:val="num" w:pos="2880"/>
+        </w:tabs>
+        <w:ind w:left="2880" w:hanging="360"/>
+      </w:pPr>
+      <w:rPr>
+        <w:rFonts w:ascii="Wingdings" w:hAnsi="Wingdings" w:hint="default"/>
+        <w:sz w:val="20"/>
+      </w:rPr>
+    </w:lvl>
+    <w:lvl w:ilvl="4" w:tentative="1">
+      <w:start w:val="1"/>
+      <w:numFmt w:val="bullet"/>
+      <w:lvlText w:val=""/>
+      <w:lvlJc w:val="left"/>
+      <w:pPr>
+        <w:tabs>
+          <w:tab w:val="num" w:pos="3600"/>
+        </w:tabs>
+        <w:ind w:left="3600" w:hanging="360"/>
+      </w:pPr>
+      <w:rPr>
+        <w:rFonts w:ascii="Wingdings" w:hAnsi="Wingdings" w:hint="default"/>
+        <w:sz w:val="20"/>
+      </w:rPr>
+    </w:lvl>
+    <w:lvl w:ilvl="5" w:tentative="1">
+      <w:start w:val="1"/>
+      <w:numFmt w:val="bullet"/>
+      <w:lvlText w:val=""/>
+      <w:lvlJc w:val="left"/>
+      <w:pPr>
+        <w:tabs>
+          <w:tab w:val="num" w:pos="4320"/>
+        </w:tabs>
+        <w:ind w:left="4320" w:hanging="360"/>
+      </w:pPr>
+      <w:rPr>
+        <w:rFonts w:ascii="Wingdings" w:hAnsi="Wingdings" w:hint="default"/>
+        <w:sz w:val="20"/>
+      </w:rPr>
+    </w:lvl>
+    <w:lvl w:ilvl="6" w:tentative="1">
+      <w:start w:val="1"/>
+      <w:numFmt w:val="bullet"/>
+      <w:lvlText w:val=""/>
+      <w:lvlJc w:val="left"/>
+      <w:pPr>
+        <w:tabs>
+          <w:tab w:val="num" w:pos="5040"/>
+        </w:tabs>
+        <w:ind w:left="5040" w:hanging="360"/>
+      </w:pPr>
+      <w:rPr>
+        <w:rFonts w:ascii="Wingdings" w:hAnsi="Wingdings" w:hint="default"/>
+        <w:sz w:val="20"/>
+      </w:rPr>
+    </w:lvl>
+    <w:lvl w:ilvl="7" w:tentative="1">
+      <w:start w:val="1"/>
+      <w:numFmt w:val="bullet"/>
+      <w:lvlText w:val=""/>
+      <w:lvlJc w:val="left"/>
+      <w:pPr>
+        <w:tabs>
+          <w:tab w:val="num" w:pos="5760"/>
+        </w:tabs>
+        <w:ind w:left="5760" w:hanging="360"/>
+      </w:pPr>
+      <w:rPr>
+        <w:rFonts w:ascii="Wingdings" w:hAnsi="Wingdings" w:hint="default"/>
+        <w:sz w:val="20"/>
+      </w:rPr>
+    </w:lvl>
+    <w:lvl w:ilvl="8" w:tentative="1">
+      <w:start w:val="1"/>
+      <w:numFmt w:val="bullet"/>
+      <w:lvlText w:val=""/>
+      <w:lvlJc w:val="left"/>
+      <w:pPr>
+        <w:tabs>
+          <w:tab w:val="num" w:pos="6480"/>
+        </w:tabs>
+        <w:ind w:left="6480" w:hanging="360"/>
+      </w:pPr>
+      <w:rPr>
+        <w:rFonts w:ascii="Wingdings" w:hAnsi="Wingdings" w:hint="default"/>
+        <w:sz w:val="20"/>
+      </w:rPr>
+    </w:lvl>
+  </w:abstractNum>
+  <w:abstractNum w:abstractNumId="13" w15:restartNumberingAfterBreak="0">
+    <w:nsid w:val="6B8C2D85"/>
+    <w:multiLevelType w:val="hybridMultilevel"/>
+    <w:tmpl w:val="4702733A"/>
+    <w:lvl w:ilvl="0" w:tplc="E2CA16BA">
+      <w:numFmt w:val="bullet"/>
+      <w:lvlText w:val="•"/>
+      <w:lvlJc w:val="left"/>
+      <w:pPr>
+        <w:ind w:left="720" w:hanging="360"/>
+      </w:pPr>
+      <w:rPr>
+        <w:rFonts w:ascii="Calibri" w:eastAsiaTheme="minorHAnsi" w:hAnsi="Calibri" w:cs="Calibri" w:hint="default"/>
+      </w:rPr>
+    </w:lvl>
+    <w:lvl w:ilvl="1" w:tplc="04090003" w:tentative="1">
+      <w:start w:val="1"/>
+      <w:numFmt w:val="bullet"/>
+      <w:lvlText w:val="o"/>
+      <w:lvlJc w:val="left"/>
+      <w:pPr>
+        <w:ind w:left="1440" w:hanging="360"/>
+      </w:pPr>
+      <w:rPr>
+        <w:rFonts w:ascii="Courier New" w:hAnsi="Courier New" w:cs="Courier New" w:hint="default"/>
+      </w:rPr>
+    </w:lvl>
+    <w:lvl w:ilvl="2" w:tplc="04090005" w:tentative="1">
+      <w:start w:val="1"/>
+      <w:numFmt w:val="bullet"/>
+      <w:lvlText w:val=""/>
+      <w:lvlJc w:val="left"/>
+      <w:pPr>
+        <w:ind w:left="2160" w:hanging="360"/>
+      </w:pPr>
+      <w:rPr>
+        <w:rFonts w:ascii="Wingdings" w:hAnsi="Wingdings" w:hint="default"/>
+      </w:rPr>
+    </w:lvl>
+    <w:lvl w:ilvl="3" w:tplc="04090001" w:tentative="1">
+      <w:start w:val="1"/>
+      <w:numFmt w:val="bullet"/>
+      <w:lvlText w:val=""/>
+      <w:lvlJc w:val="left"/>
+      <w:pPr>
+        <w:ind w:left="2880" w:hanging="360"/>
+      </w:pPr>
+      <w:rPr>
+        <w:rFonts w:ascii="Symbol" w:hAnsi="Symbol" w:hint="default"/>
+      </w:rPr>
+    </w:lvl>
+    <w:lvl w:ilvl="4" w:tplc="04090003" w:tentative="1">
+      <w:start w:val="1"/>
+      <w:numFmt w:val="bullet"/>
+      <w:lvlText w:val="o"/>
+      <w:lvlJc w:val="left"/>
+      <w:pPr>
+        <w:ind w:left="3600" w:hanging="360"/>
+      </w:pPr>
+      <w:rPr>
+        <w:rFonts w:ascii="Courier New" w:hAnsi="Courier New" w:cs="Courier New" w:hint="default"/>
+      </w:rPr>
+    </w:lvl>
+    <w:lvl w:ilvl="5" w:tplc="04090005" w:tentative="1">
+      <w:start w:val="1"/>
+      <w:numFmt w:val="bullet"/>
+      <w:lvlText w:val=""/>
+      <w:lvlJc w:val="left"/>
+      <w:pPr>
+        <w:ind w:left="4320" w:hanging="360"/>
+      </w:pPr>
+      <w:rPr>
+        <w:rFonts w:ascii="Wingdings" w:hAnsi="Wingdings" w:hint="default"/>
+      </w:rPr>
+    </w:lvl>
+    <w:lvl w:ilvl="6" w:tplc="04090001" w:tentative="1">
+      <w:start w:val="1"/>
+      <w:numFmt w:val="bullet"/>
+      <w:lvlText w:val=""/>
+      <w:lvlJc w:val="left"/>
+      <w:pPr>
+        <w:ind w:left="5040" w:hanging="360"/>
+      </w:pPr>
+      <w:rPr>
+        <w:rFonts w:ascii="Symbol" w:hAnsi="Symbol" w:hint="default"/>
+      </w:rPr>
+    </w:lvl>
+    <w:lvl w:ilvl="7" w:tplc="04090003" w:tentative="1">
+      <w:start w:val="1"/>
+      <w:numFmt w:val="bullet"/>
+      <w:lvlText w:val="o"/>
+      <w:lvlJc w:val="left"/>
+      <w:pPr>
+        <w:ind w:left="5760" w:hanging="360"/>
+      </w:pPr>
+      <w:rPr>
+        <w:rFonts w:ascii="Courier New" w:hAnsi="Courier New" w:cs="Courier New" w:hint="default"/>
+      </w:rPr>
+    </w:lvl>
+    <w:lvl w:ilvl="8" w:tplc="04090005" w:tentative="1">
+      <w:start w:val="1"/>
+      <w:numFmt w:val="bullet"/>
+      <w:lvlText w:val=""/>
+      <w:lvlJc w:val="left"/>
+      <w:pPr>
+        <w:ind w:left="6480" w:hanging="360"/>
+      </w:pPr>
+      <w:rPr>
+        <w:rFonts w:ascii="Wingdings" w:hAnsi="Wingdings" w:hint="default"/>
+      </w:rPr>
+    </w:lvl>
+  </w:abstractNum>
+  <w:abstractNum w:abstractNumId="14" w15:restartNumberingAfterBreak="0">
+    <w:nsid w:val="6C431078"/>
+    <w:multiLevelType w:val="multilevel"/>
+    <w:tmpl w:val="F5B0E46C"/>
+    <w:lvl w:ilvl="0">
+      <w:start w:val="1"/>
+      <w:numFmt w:val="bullet"/>
+      <w:lvlText w:val=""/>
+      <w:lvlJc w:val="left"/>
+      <w:pPr>
+        <w:tabs>
+          <w:tab w:val="num" w:pos="720"/>
+        </w:tabs>
+        <w:ind w:left="720" w:hanging="360"/>
+      </w:pPr>
+      <w:rPr>
+        <w:rFonts w:ascii="Symbol" w:hAnsi="Symbol" w:hint="default"/>
+        <w:sz w:val="20"/>
+      </w:rPr>
+    </w:lvl>
+    <w:lvl w:ilvl="1" w:tentative="1">
+      <w:start w:val="1"/>
+      <w:numFmt w:val="bullet"/>
+      <w:lvlText w:val="o"/>
+      <w:lvlJc w:val="left"/>
+      <w:pPr>
+        <w:tabs>
+          <w:tab w:val="num" w:pos="1440"/>
+        </w:tabs>
+        <w:ind w:left="1440" w:hanging="360"/>
+      </w:pPr>
+      <w:rPr>
+        <w:rFonts w:ascii="Courier New" w:hAnsi="Courier New" w:hint="default"/>
+        <w:sz w:val="20"/>
+      </w:rPr>
+    </w:lvl>
+    <w:lvl w:ilvl="2" w:tentative="1">
+      <w:start w:val="1"/>
+      <w:numFmt w:val="bullet"/>
+      <w:lvlText w:val=""/>
+      <w:lvlJc w:val="left"/>
+      <w:pPr>
+        <w:tabs>
+          <w:tab w:val="num" w:pos="2160"/>
+        </w:tabs>
+        <w:ind w:left="2160" w:hanging="360"/>
+      </w:pPr>
+      <w:rPr>
+        <w:rFonts w:ascii="Wingdings" w:hAnsi="Wingdings" w:hint="default"/>
+        <w:sz w:val="20"/>
+      </w:rPr>
+    </w:lvl>
+    <w:lvl w:ilvl="3" w:tentative="1">
+      <w:start w:val="1"/>
+      <w:numFmt w:val="bullet"/>
+      <w:lvlText w:val=""/>
+      <w:lvlJc w:val="left"/>
+      <w:pPr>
+        <w:tabs>
+          <w:tab w:val="num" w:pos="2880"/>
+        </w:tabs>
+        <w:ind w:left="2880" w:hanging="360"/>
+      </w:pPr>
+      <w:rPr>
+        <w:rFonts w:ascii="Wingdings" w:hAnsi="Wingdings" w:hint="default"/>
+        <w:sz w:val="20"/>
+      </w:rPr>
+    </w:lvl>
+    <w:lvl w:ilvl="4" w:tentative="1">
+      <w:start w:val="1"/>
+      <w:numFmt w:val="bullet"/>
+      <w:lvlText w:val=""/>
+      <w:lvlJc w:val="left"/>
+      <w:pPr>
+        <w:tabs>
+          <w:tab w:val="num" w:pos="3600"/>
+        </w:tabs>
+        <w:ind w:left="3600" w:hanging="360"/>
+      </w:pPr>
+      <w:rPr>
+        <w:rFonts w:ascii="Wingdings" w:hAnsi="Wingdings" w:hint="default"/>
+        <w:sz w:val="20"/>
+      </w:rPr>
+    </w:lvl>
+    <w:lvl w:ilvl="5" w:tentative="1">
+      <w:start w:val="1"/>
+      <w:numFmt w:val="bullet"/>
+      <w:lvlText w:val=""/>
+      <w:lvlJc w:val="left"/>
+      <w:pPr>
+        <w:tabs>
+          <w:tab w:val="num" w:pos="4320"/>
+        </w:tabs>
+        <w:ind w:left="4320" w:hanging="360"/>
+      </w:pPr>
+      <w:rPr>
+        <w:rFonts w:ascii="Wingdings" w:hAnsi="Wingdings" w:hint="default"/>
+        <w:sz w:val="20"/>
+      </w:rPr>
+    </w:lvl>
+    <w:lvl w:ilvl="6" w:tentative="1">
+      <w:start w:val="1"/>
+      <w:numFmt w:val="bullet"/>
+      <w:lvlText w:val=""/>
+      <w:lvlJc w:val="left"/>
+      <w:pPr>
+        <w:tabs>
+          <w:tab w:val="num" w:pos="5040"/>
+        </w:tabs>
+        <w:ind w:left="5040" w:hanging="360"/>
+      </w:pPr>
+      <w:rPr>
+        <w:rFonts w:ascii="Wingdings" w:hAnsi="Wingdings" w:hint="default"/>
+        <w:sz w:val="20"/>
+      </w:rPr>
+    </w:lvl>
+    <w:lvl w:ilvl="7" w:tentative="1">
+      <w:start w:val="1"/>
+      <w:numFmt w:val="bullet"/>
+      <w:lvlText w:val=""/>
+      <w:lvlJc w:val="left"/>
+      <w:pPr>
+        <w:tabs>
+          <w:tab w:val="num" w:pos="5760"/>
+        </w:tabs>
+        <w:ind w:left="5760" w:hanging="360"/>
+      </w:pPr>
+      <w:rPr>
+        <w:rFonts w:ascii="Wingdings" w:hAnsi="Wingdings" w:hint="default"/>
+        <w:sz w:val="20"/>
+      </w:rPr>
+    </w:lvl>
+    <w:lvl w:ilvl="8" w:tentative="1">
+      <w:start w:val="1"/>
+      <w:numFmt w:val="bullet"/>
+      <w:lvlText w:val=""/>
+      <w:lvlJc w:val="left"/>
+      <w:pPr>
+        <w:tabs>
+          <w:tab w:val="num" w:pos="6480"/>
+        </w:tabs>
+        <w:ind w:left="6480" w:hanging="360"/>
+      </w:pPr>
+      <w:rPr>
+        <w:rFonts w:ascii="Wingdings" w:hAnsi="Wingdings" w:hint="default"/>
+        <w:sz w:val="20"/>
+      </w:rPr>
+    </w:lvl>
+  </w:abstractNum>
+  <w:abstractNum w:abstractNumId="15" w15:restartNumberingAfterBreak="0">
+    <w:nsid w:val="6DC90062"/>
+    <w:multiLevelType w:val="hybridMultilevel"/>
+    <w:tmpl w:val="AF22537C"/>
+    <w:lvl w:ilvl="0" w:tplc="04090001">
+      <w:start w:val="1"/>
+      <w:numFmt w:val="bullet"/>
+      <w:lvlText w:val=""/>
+      <w:lvlJc w:val="left"/>
+      <w:pPr>
+        <w:ind w:left="720" w:hanging="360"/>
+      </w:pPr>
+      <w:rPr>
+        <w:rFonts w:ascii="Symbol" w:hAnsi="Symbol" w:hint="default"/>
+      </w:rPr>
+    </w:lvl>
+    <w:lvl w:ilvl="1" w:tplc="04090003" w:tentative="1">
+      <w:start w:val="1"/>
+      <w:numFmt w:val="bullet"/>
+      <w:lvlText w:val="o"/>
+      <w:lvlJc w:val="left"/>
+      <w:pPr>
+        <w:ind w:left="1440" w:hanging="360"/>
+      </w:pPr>
+      <w:rPr>
+        <w:rFonts w:ascii="Courier New" w:hAnsi="Courier New" w:cs="Courier New" w:hint="default"/>
+      </w:rPr>
+    </w:lvl>
+    <w:lvl w:ilvl="2" w:tplc="04090005" w:tentative="1">
+      <w:start w:val="1"/>
+      <w:numFmt w:val="bullet"/>
+      <w:lvlText w:val=""/>
+      <w:lvlJc w:val="left"/>
+      <w:pPr>
+        <w:ind w:left="2160" w:hanging="360"/>
+      </w:pPr>
+      <w:rPr>
+        <w:rFonts w:ascii="Wingdings" w:hAnsi="Wingdings" w:hint="default"/>
+      </w:rPr>
+    </w:lvl>
+    <w:lvl w:ilvl="3" w:tplc="04090001" w:tentative="1">
+      <w:start w:val="1"/>
+      <w:numFmt w:val="bullet"/>
+      <w:lvlText w:val=""/>
+      <w:lvlJc w:val="left"/>
+      <w:pPr>
+        <w:ind w:left="2880" w:hanging="360"/>
+      </w:pPr>
+      <w:rPr>
+        <w:rFonts w:ascii="Symbol" w:hAnsi="Symbol" w:hint="default"/>
+      </w:rPr>
+    </w:lvl>
+    <w:lvl w:ilvl="4" w:tplc="04090003" w:tentative="1">
+      <w:start w:val="1"/>
+      <w:numFmt w:val="bullet"/>
+      <w:lvlText w:val="o"/>
+      <w:lvlJc w:val="left"/>
+      <w:pPr>
+        <w:ind w:left="3600" w:hanging="360"/>
+      </w:pPr>
+      <w:rPr>
+        <w:rFonts w:ascii="Courier New" w:hAnsi="Courier New" w:cs="Courier New" w:hint="default"/>
+      </w:rPr>
+    </w:lvl>
+    <w:lvl w:ilvl="5" w:tplc="04090005" w:tentative="1">
+      <w:start w:val="1"/>
+      <w:numFmt w:val="bullet"/>
+      <w:lvlText w:val=""/>
+      <w:lvlJc w:val="left"/>
+      <w:pPr>
+        <w:ind w:left="4320" w:hanging="360"/>
+      </w:pPr>
+      <w:rPr>
+        <w:rFonts w:ascii="Wingdings" w:hAnsi="Wingdings" w:hint="default"/>
+      </w:rPr>
+    </w:lvl>
+    <w:lvl w:ilvl="6" w:tplc="04090001" w:tentative="1">
+      <w:start w:val="1"/>
+      <w:numFmt w:val="bullet"/>
+      <w:lvlText w:val=""/>
+      <w:lvlJc w:val="left"/>
+      <w:pPr>
+        <w:ind w:left="5040" w:hanging="360"/>
+      </w:pPr>
+      <w:rPr>
+        <w:rFonts w:ascii="Symbol" w:hAnsi="Symbol" w:hint="default"/>
+      </w:rPr>
+    </w:lvl>
+    <w:lvl w:ilvl="7" w:tplc="04090003" w:tentative="1">
+      <w:start w:val="1"/>
+      <w:numFmt w:val="bullet"/>
+      <w:lvlText w:val="o"/>
+      <w:lvlJc w:val="left"/>
+      <w:pPr>
+        <w:ind w:left="5760" w:hanging="360"/>
+      </w:pPr>
+      <w:rPr>
+        <w:rFonts w:ascii="Courier New" w:hAnsi="Courier New" w:cs="Courier New" w:hint="default"/>
+      </w:rPr>
+    </w:lvl>
+    <w:lvl w:ilvl="8" w:tplc="04090005" w:tentative="1">
+      <w:start w:val="1"/>
+      <w:numFmt w:val="bullet"/>
+      <w:lvlText w:val=""/>
+      <w:lvlJc w:val="left"/>
+      <w:pPr>
+        <w:ind w:left="6480" w:hanging="360"/>
+      </w:pPr>
+      <w:rPr>
+        <w:rFonts w:ascii="Wingdings" w:hAnsi="Wingdings" w:hint="default"/>
+      </w:rPr>
+    </w:lvl>
+  </w:abstractNum>
+  <w:abstractNum w:abstractNumId="16" w15:restartNumberingAfterBreak="0">
+    <w:nsid w:val="7D6F5A8A"/>
+    <w:multiLevelType w:val="hybridMultilevel"/>
+    <w:tmpl w:val="4910558C"/>
+    <w:lvl w:ilvl="0" w:tplc="04090001">
+      <w:start w:val="1"/>
+      <w:numFmt w:val="bullet"/>
+      <w:lvlText w:val=""/>
+      <w:lvlJc w:val="left"/>
+      <w:pPr>
+        <w:ind w:left="720" w:hanging="360"/>
+      </w:pPr>
+      <w:rPr>
+        <w:rFonts w:ascii="Symbol" w:hAnsi="Symbol" w:hint="default"/>
+      </w:rPr>
+    </w:lvl>
+    <w:lvl w:ilvl="1" w:tplc="04090003" w:tentative="1">
+      <w:start w:val="1"/>
+      <w:numFmt w:val="bullet"/>
+      <w:lvlText w:val="o"/>
+      <w:lvlJc w:val="left"/>
+      <w:pPr>
+        <w:ind w:left="1440" w:hanging="360"/>
+      </w:pPr>
+      <w:rPr>
+        <w:rFonts w:ascii="Courier New" w:hAnsi="Courier New" w:cs="Courier New" w:hint="default"/>
+      </w:rPr>
+    </w:lvl>
+    <w:lvl w:ilvl="2" w:tplc="04090005" w:tentative="1">
+      <w:start w:val="1"/>
+      <w:numFmt w:val="bullet"/>
+      <w:lvlText w:val=""/>
+      <w:lvlJc w:val="left"/>
+      <w:pPr>
+        <w:ind w:left="2160" w:hanging="360"/>
+      </w:pPr>
+      <w:rPr>
+        <w:rFonts w:ascii="Wingdings" w:hAnsi="Wingdings" w:hint="default"/>
+      </w:rPr>
+    </w:lvl>
+    <w:lvl w:ilvl="3" w:tplc="04090001" w:tentative="1">
+      <w:start w:val="1"/>
+      <w:numFmt w:val="bullet"/>
+      <w:lvlText w:val=""/>
+      <w:lvlJc w:val="left"/>
+      <w:pPr>
+        <w:ind w:left="2880" w:hanging="360"/>
+      </w:pPr>
+      <w:rPr>
+        <w:rFonts w:ascii="Symbol" w:hAnsi="Symbol" w:hint="default"/>
+      </w:rPr>
+    </w:lvl>
+    <w:lvl w:ilvl="4" w:tplc="04090003" w:tentative="1">
+      <w:start w:val="1"/>
+      <w:numFmt w:val="bullet"/>
+      <w:lvlText w:val="o"/>
+      <w:lvlJc w:val="left"/>
+      <w:pPr>
+        <w:ind w:left="3600" w:hanging="360"/>
+      </w:pPr>
+      <w:rPr>
+        <w:rFonts w:ascii="Courier New" w:hAnsi="Courier New" w:cs="Courier New" w:hint="default"/>
+      </w:rPr>
+    </w:lvl>
+    <w:lvl w:ilvl="5" w:tplc="04090005" w:tentative="1">
+      <w:start w:val="1"/>
+      <w:numFmt w:val="bullet"/>
+      <w:lvlText w:val=""/>
+      <w:lvlJc w:val="left"/>
+      <w:pPr>
+        <w:ind w:left="4320" w:hanging="360"/>
+      </w:pPr>
+      <w:rPr>
+        <w:rFonts w:ascii="Wingdings" w:hAnsi="Wingdings" w:hint="default"/>
+      </w:rPr>
+    </w:lvl>
+    <w:lvl w:ilvl="6" w:tplc="04090001" w:tentative="1">
+      <w:start w:val="1"/>
+      <w:numFmt w:val="bullet"/>
+      <w:lvlText w:val=""/>
+      <w:lvlJc w:val="left"/>
+      <w:pPr>
+        <w:ind w:left="5040" w:hanging="360"/>
+      </w:pPr>
+      <w:rPr>
+        <w:rFonts w:ascii="Symbol" w:hAnsi="Symbol" w:hint="default"/>
+      </w:rPr>
+    </w:lvl>
+    <w:lvl w:ilvl="7" w:tplc="04090003" w:tentative="1">
+      <w:start w:val="1"/>
+      <w:numFmt w:val="bullet"/>
+      <w:lvlText w:val="o"/>
+      <w:lvlJc w:val="left"/>
+      <w:pPr>
+        <w:ind w:left="5760" w:hanging="360"/>
+      </w:pPr>
+      <w:rPr>
+        <w:rFonts w:ascii="Courier New" w:hAnsi="Courier New" w:cs="Courier New" w:hint="default"/>
+      </w:rPr>
+    </w:lvl>
+    <w:lvl w:ilvl="8" w:tplc="04090005" w:tentative="1">
+      <w:start w:val="1"/>
+      <w:numFmt w:val="bullet"/>
+      <w:lvlText w:val=""/>
+      <w:lvlJc w:val="left"/>
+      <w:pPr>
+        <w:ind w:left="6480" w:hanging="360"/>
+      </w:pPr>
+      <w:rPr>
+        <w:rFonts w:ascii="Wingdings" w:hAnsi="Wingdings" w:hint="default"/>
+      </w:rPr>
+    </w:lvl>
+  </w:abstractNum>
   <w:num w:numId="1">
+    <w:abstractNumId w:val="3"/>
+  </w:num>
+  <w:num w:numId="2">
     <w:abstractNumId w:val="1"/>
   </w:num>
-  <w:num w:numId="2">
+  <w:num w:numId="3">
+    <w:abstractNumId w:val="9"/>
+  </w:num>
+  <w:num w:numId="4">
+    <w:abstractNumId w:val="6"/>
+  </w:num>
+  <w:num w:numId="5">
+    <w:abstractNumId w:val="15"/>
+  </w:num>
+  <w:num w:numId="6">
+    <w:abstractNumId w:val="8"/>
+  </w:num>
+  <w:num w:numId="7">
+    <w:abstractNumId w:val="14"/>
+  </w:num>
+  <w:num w:numId="8">
+    <w:abstractNumId w:val="7"/>
+  </w:num>
+  <w:num w:numId="9">
+    <w:abstractNumId w:val="11"/>
+  </w:num>
+  <w:num w:numId="10">
+    <w:abstractNumId w:val="10"/>
+  </w:num>
+  <w:num w:numId="11">
+    <w:abstractNumId w:val="12"/>
+  </w:num>
+  <w:num w:numId="12">
+    <w:abstractNumId w:val="13"/>
+  </w:num>
+  <w:num w:numId="13">
+    <w:abstractNumId w:val="16"/>
+  </w:num>
+  <w:num w:numId="14">
+    <w:abstractNumId w:val="5"/>
+  </w:num>
+  <w:num w:numId="15">
     <w:abstractNumId w:val="0"/>
+  </w:num>
+  <w:num w:numId="16">
+    <w:abstractNumId w:val="4"/>
+  </w:num>
+  <w:num w:numId="17">
+    <w:abstractNumId w:val="2"/>
   </w:num>
 </w:numbering>
 </file>
@@ -2511,6 +6010,100 @@
       <w:iCs/>
     </w:rPr>
   </w:style>
+  <w:style w:type="paragraph" w:styleId="Header">
+    <w:name w:val="header"/>
+    <w:basedOn w:val="Normal"/>
+    <w:link w:val="HeaderChar"/>
+    <w:uiPriority w:val="99"/>
+    <w:unhideWhenUsed/>
+    <w:rsid w:val="00106170"/>
+    <w:pPr>
+      <w:tabs>
+        <w:tab w:val="center" w:pos="4680"/>
+        <w:tab w:val="right" w:pos="9360"/>
+      </w:tabs>
+      <w:spacing w:after="0" w:line="240" w:lineRule="auto"/>
+    </w:pPr>
+  </w:style>
+  <w:style w:type="character" w:customStyle="1" w:styleId="HeaderChar">
+    <w:name w:val="Header Char"/>
+    <w:basedOn w:val="DefaultParagraphFont"/>
+    <w:link w:val="Header"/>
+    <w:uiPriority w:val="99"/>
+    <w:rsid w:val="00106170"/>
+  </w:style>
+  <w:style w:type="paragraph" w:styleId="Footer">
+    <w:name w:val="footer"/>
+    <w:basedOn w:val="Normal"/>
+    <w:link w:val="FooterChar"/>
+    <w:uiPriority w:val="99"/>
+    <w:unhideWhenUsed/>
+    <w:rsid w:val="00106170"/>
+    <w:pPr>
+      <w:tabs>
+        <w:tab w:val="center" w:pos="4680"/>
+        <w:tab w:val="right" w:pos="9360"/>
+      </w:tabs>
+      <w:spacing w:after="0" w:line="240" w:lineRule="auto"/>
+    </w:pPr>
+  </w:style>
+  <w:style w:type="character" w:customStyle="1" w:styleId="FooterChar">
+    <w:name w:val="Footer Char"/>
+    <w:basedOn w:val="DefaultParagraphFont"/>
+    <w:link w:val="Footer"/>
+    <w:uiPriority w:val="99"/>
+    <w:rsid w:val="00106170"/>
+  </w:style>
+  <w:style w:type="paragraph" w:styleId="TOCHeading">
+    <w:name w:val="TOC Heading"/>
+    <w:basedOn w:val="Heading1"/>
+    <w:next w:val="Normal"/>
+    <w:uiPriority w:val="39"/>
+    <w:unhideWhenUsed/>
+    <w:qFormat/>
+    <w:rsid w:val="00106170"/>
+    <w:pPr>
+      <w:outlineLvl w:val="9"/>
+    </w:pPr>
+  </w:style>
+  <w:style w:type="paragraph" w:styleId="TOC1">
+    <w:name w:val="toc 1"/>
+    <w:basedOn w:val="Normal"/>
+    <w:next w:val="Normal"/>
+    <w:autoRedefine/>
+    <w:uiPriority w:val="39"/>
+    <w:unhideWhenUsed/>
+    <w:rsid w:val="00106170"/>
+    <w:pPr>
+      <w:spacing w:after="100"/>
+    </w:pPr>
+  </w:style>
+  <w:style w:type="paragraph" w:styleId="TOC2">
+    <w:name w:val="toc 2"/>
+    <w:basedOn w:val="Normal"/>
+    <w:next w:val="Normal"/>
+    <w:autoRedefine/>
+    <w:uiPriority w:val="39"/>
+    <w:unhideWhenUsed/>
+    <w:rsid w:val="00106170"/>
+    <w:pPr>
+      <w:spacing w:after="100"/>
+      <w:ind w:left="220"/>
+    </w:pPr>
+  </w:style>
+  <w:style w:type="paragraph" w:styleId="TOC3">
+    <w:name w:val="toc 3"/>
+    <w:basedOn w:val="Normal"/>
+    <w:next w:val="Normal"/>
+    <w:autoRedefine/>
+    <w:uiPriority w:val="39"/>
+    <w:unhideWhenUsed/>
+    <w:rsid w:val="00106170"/>
+    <w:pPr>
+      <w:spacing w:after="100"/>
+      <w:ind w:left="440"/>
+    </w:pPr>
+  </w:style>
 </w:styles>
 </file>
 
@@ -2807,4 +6400,16 @@
     </a:ext>
   </a:extLst>
 </a:theme>
+</file>
+
+<file path=customXml/item1.xml><?xml version="1.0" encoding="utf-8"?>
+<b:Sources xmlns:b="http://schemas.openxmlformats.org/officeDocument/2006/bibliography" xmlns="http://schemas.openxmlformats.org/officeDocument/2006/bibliography" SelectedStyle="\APASixthEditionOfficeOnline.xsl" StyleName="APA" Version="6"/>
+</file>
+
+<file path=customXml/itemProps1.xml><?xml version="1.0" encoding="utf-8"?>
+<ds:datastoreItem xmlns:ds="http://schemas.openxmlformats.org/officeDocument/2006/customXml" ds:itemID="{27E791DF-391B-4DD5-A35E-70C8A41CEAF5}">
+  <ds:schemaRefs>
+    <ds:schemaRef ds:uri="http://schemas.openxmlformats.org/officeDocument/2006/bibliography"/>
+  </ds:schemaRefs>
+</ds:datastoreItem>
 </file>
</xml_diff>